<commit_message>
Agregado de los Mockup
</commit_message>
<xml_diff>
--- a/Documento/Help-Desk_Documento.docx
+++ b/Documento/Help-Desk_Documento.docx
@@ -1,6 +1,6 @@
 
 <file path=word/document.xml><?xml version="1.0" encoding="utf-8"?>
-<w:document xmlns:wpc="http://schemas.microsoft.com/office/word/2010/wordprocessingCanvas" xmlns:cx="http://schemas.microsoft.com/office/drawing/2014/chartex" xmlns:cx1="http://schemas.microsoft.com/office/drawing/2015/9/8/chartex" xmlns:cx2="http://schemas.microsoft.com/office/drawing/2015/10/21/chartex" xmlns:cx3="http://schemas.microsoft.com/office/drawing/2016/5/9/chartex" xmlns:cx4="http://schemas.microsoft.com/office/drawing/2016/5/10/chartex" xmlns:cx5="http://schemas.microsoft.com/office/drawing/2016/5/11/chartex" xmlns:cx6="http://schemas.microsoft.com/office/drawing/2016/5/12/chartex" xmlns:cx7="http://schemas.microsoft.com/office/drawing/2016/5/13/chartex" xmlns:cx8="http://schemas.microsoft.com/office/drawing/2016/5/14/chartex" xmlns:mc="http://schemas.openxmlformats.org/markup-compatibility/2006" xmlns:aink="http://schemas.microsoft.com/office/drawing/2016/ink" xmlns:am3d="http://schemas.microsoft.com/office/drawing/2017/model3d" xmlns:o="urn:schemas-microsoft-com:office:office" xmlns:r="http://schemas.openxmlformats.org/officeDocument/2006/relationships" xmlns:m="http://schemas.openxmlformats.org/officeDocument/2006/math" xmlns:v="urn:schemas-microsoft-com:vml" xmlns:wp14="http://schemas.microsoft.com/office/word/2010/wordprocessingDrawing" xmlns:wp="http://schemas.openxmlformats.org/drawingml/2006/wordprocessingDrawing" xmlns:w10="urn:schemas-microsoft-com:office:word" xmlns:w="http://schemas.openxmlformats.org/wordprocessingml/2006/main" xmlns:w14="http://schemas.microsoft.com/office/word/2010/wordml" xmlns:w15="http://schemas.microsoft.com/office/word/2012/wordml" xmlns:w16cex="http://schemas.microsoft.com/office/word/2018/wordml/cex" xmlns:w16cid="http://schemas.microsoft.com/office/word/2016/wordml/cid" xmlns:w16="http://schemas.microsoft.com/office/word/2018/wordml" xmlns:w16se="http://schemas.microsoft.com/office/word/2015/wordml/symex" xmlns:wpg="http://schemas.microsoft.com/office/word/2010/wordprocessingGroup" xmlns:wpi="http://schemas.microsoft.com/office/word/2010/wordprocessingInk" xmlns:wne="http://schemas.microsoft.com/office/word/2006/wordml" xmlns:wps="http://schemas.microsoft.com/office/word/2010/wordprocessingShape" mc:Ignorable="w14 w15 w16se w16cid w16 w16cex wp14">
+<w:document xmlns:wpc="http://schemas.microsoft.com/office/word/2010/wordprocessingCanvas" xmlns:cx="http://schemas.microsoft.com/office/drawing/2014/chartex" xmlns:cx1="http://schemas.microsoft.com/office/drawing/2015/9/8/chartex" xmlns:cx2="http://schemas.microsoft.com/office/drawing/2015/10/21/chartex" xmlns:cx3="http://schemas.microsoft.com/office/drawing/2016/5/9/chartex" xmlns:cx4="http://schemas.microsoft.com/office/drawing/2016/5/10/chartex" xmlns:cx5="http://schemas.microsoft.com/office/drawing/2016/5/11/chartex" xmlns:cx6="http://schemas.microsoft.com/office/drawing/2016/5/12/chartex" xmlns:cx7="http://schemas.microsoft.com/office/drawing/2016/5/13/chartex" xmlns:cx8="http://schemas.microsoft.com/office/drawing/2016/5/14/chartex" xmlns:mc="http://schemas.openxmlformats.org/markup-compatibility/2006" xmlns:aink="http://schemas.microsoft.com/office/drawing/2016/ink" xmlns:am3d="http://schemas.microsoft.com/office/drawing/2017/model3d" xmlns:o="urn:schemas-microsoft-com:office:office" xmlns:r="http://schemas.openxmlformats.org/officeDocument/2006/relationships" xmlns:m="http://schemas.openxmlformats.org/officeDocument/2006/math" xmlns:v="urn:schemas-microsoft-com:vml" xmlns:wp14="http://schemas.microsoft.com/office/word/2010/wordprocessingDrawing" xmlns:wp="http://schemas.openxmlformats.org/drawingml/2006/wordprocessingDrawing" xmlns:w10="urn:schemas-microsoft-com:office:word" xmlns:w="http://schemas.openxmlformats.org/wordprocessingml/2006/main" xmlns:w14="http://schemas.microsoft.com/office/word/2010/wordml" xmlns:w15="http://schemas.microsoft.com/office/word/2012/wordml" xmlns:w16cid="http://schemas.microsoft.com/office/word/2016/wordml/cid" xmlns:w16se="http://schemas.microsoft.com/office/word/2015/wordml/symex" xmlns:wpg="http://schemas.microsoft.com/office/word/2010/wordprocessingGroup" xmlns:wpi="http://schemas.microsoft.com/office/word/2010/wordprocessingInk" xmlns:wne="http://schemas.microsoft.com/office/word/2006/wordml" xmlns:wps="http://schemas.microsoft.com/office/word/2010/wordprocessingShape" mc:Ignorable="w14 w15 w16se w16cid wp14">
   <w:body>
     <w:p>
       <w:pPr>
@@ -548,7 +548,7 @@
       <w:sdtContent>
         <w:p>
           <w:pPr>
-            <w:pStyle w:val="TOCHeading"/>
+            <w:pStyle w:val="TtuloTDC"/>
             <w:rPr>
               <w:rFonts w:ascii="Arial" w:hAnsi="Arial" w:cs="Arial"/>
               <w:b/>
@@ -578,7 +578,7 @@
         </w:p>
         <w:p>
           <w:pPr>
-            <w:pStyle w:val="TOC1"/>
+            <w:pStyle w:val="TDC1"/>
             <w:tabs>
               <w:tab w:val="right" w:leader="dot" w:pos="9089"/>
             </w:tabs>
@@ -606,10 +606,10 @@
             </w:rPr>
             <w:fldChar w:fldCharType="separate"/>
           </w:r>
-          <w:hyperlink w:anchor="_Toc49272181" w:history="1">
-            <w:r>
-              <w:rPr>
-                <w:rStyle w:val="Hyperlink"/>
+          <w:hyperlink w:anchor="_Toc49795273" w:history="1">
+            <w:r>
+              <w:rPr>
+                <w:rStyle w:val="Hipervnculo"/>
                 <w:rFonts w:cs="Arial"/>
                 <w:b/>
                 <w:bCs/>
@@ -637,7 +637,7 @@
                 <w:noProof/>
                 <w:webHidden/>
               </w:rPr>
-              <w:instrText xml:space="preserve"> PAGEREF _Toc49272181 \h </w:instrText>
+              <w:instrText xml:space="preserve"> PAGEREF _Toc49795273 \h </w:instrText>
             </w:r>
             <w:r>
               <w:rPr>
@@ -670,7 +670,7 @@
         </w:p>
         <w:p>
           <w:pPr>
-            <w:pStyle w:val="TOC1"/>
+            <w:pStyle w:val="TDC1"/>
             <w:tabs>
               <w:tab w:val="right" w:leader="dot" w:pos="9089"/>
             </w:tabs>
@@ -680,10 +680,10 @@
               <w:lang w:eastAsia="es-SV"/>
             </w:rPr>
           </w:pPr>
-          <w:hyperlink w:anchor="_Toc49272182" w:history="1">
-            <w:r>
-              <w:rPr>
-                <w:rStyle w:val="Hyperlink"/>
+          <w:hyperlink w:anchor="_Toc49795274" w:history="1">
+            <w:r>
+              <w:rPr>
+                <w:rStyle w:val="Hipervnculo"/>
                 <w:rFonts w:cs="Arial"/>
                 <w:b/>
                 <w:bCs/>
@@ -711,7 +711,7 @@
                 <w:noProof/>
                 <w:webHidden/>
               </w:rPr>
-              <w:instrText xml:space="preserve"> PAGEREF _Toc49272182 \h </w:instrText>
+              <w:instrText xml:space="preserve"> PAGEREF _Toc49795274 \h </w:instrText>
             </w:r>
             <w:r>
               <w:rPr>
@@ -731,7 +731,7 @@
                 <w:noProof/>
                 <w:webHidden/>
               </w:rPr>
-              <w:t>3</w:t>
+              <w:t>4</w:t>
             </w:r>
             <w:r>
               <w:rPr>
@@ -744,7 +744,7 @@
         </w:p>
         <w:p>
           <w:pPr>
-            <w:pStyle w:val="TOC1"/>
+            <w:pStyle w:val="TDC1"/>
             <w:tabs>
               <w:tab w:val="right" w:leader="dot" w:pos="9089"/>
             </w:tabs>
@@ -754,10 +754,10 @@
               <w:lang w:eastAsia="es-SV"/>
             </w:rPr>
           </w:pPr>
-          <w:hyperlink w:anchor="_Toc49272183" w:history="1">
-            <w:r>
-              <w:rPr>
-                <w:rStyle w:val="Hyperlink"/>
+          <w:hyperlink w:anchor="_Toc49795275" w:history="1">
+            <w:r>
+              <w:rPr>
+                <w:rStyle w:val="Hipervnculo"/>
                 <w:rFonts w:cs="Arial"/>
                 <w:b/>
                 <w:bCs/>
@@ -785,7 +785,7 @@
                 <w:noProof/>
                 <w:webHidden/>
               </w:rPr>
-              <w:instrText xml:space="preserve"> PAGEREF _Toc49272183 \h </w:instrText>
+              <w:instrText xml:space="preserve"> PAGEREF _Toc49795275 \h </w:instrText>
             </w:r>
             <w:r>
               <w:rPr>
@@ -805,7 +805,7 @@
                 <w:noProof/>
                 <w:webHidden/>
               </w:rPr>
-              <w:t>3</w:t>
+              <w:t>5</w:t>
             </w:r>
             <w:r>
               <w:rPr>
@@ -818,7 +818,7 @@
         </w:p>
         <w:p>
           <w:pPr>
-            <w:pStyle w:val="TOC1"/>
+            <w:pStyle w:val="TDC1"/>
             <w:tabs>
               <w:tab w:val="right" w:leader="dot" w:pos="9089"/>
             </w:tabs>
@@ -828,10 +828,10 @@
               <w:lang w:eastAsia="es-SV"/>
             </w:rPr>
           </w:pPr>
-          <w:hyperlink w:anchor="_Toc49272184" w:history="1">
-            <w:r>
-              <w:rPr>
-                <w:rStyle w:val="Hyperlink"/>
+          <w:hyperlink w:anchor="_Toc49795276" w:history="1">
+            <w:r>
+              <w:rPr>
+                <w:rStyle w:val="Hipervnculo"/>
                 <w:rFonts w:cs="Arial"/>
                 <w:b/>
                 <w:bCs/>
@@ -859,7 +859,7 @@
                 <w:noProof/>
                 <w:webHidden/>
               </w:rPr>
-              <w:instrText xml:space="preserve"> PAGEREF _Toc49272184 \h </w:instrText>
+              <w:instrText xml:space="preserve"> PAGEREF _Toc49795276 \h </w:instrText>
             </w:r>
             <w:r>
               <w:rPr>
@@ -879,7 +879,7 @@
                 <w:noProof/>
                 <w:webHidden/>
               </w:rPr>
-              <w:t>4</w:t>
+              <w:t>6</w:t>
             </w:r>
             <w:r>
               <w:rPr>
@@ -892,7 +892,7 @@
         </w:p>
         <w:p>
           <w:pPr>
-            <w:pStyle w:val="TOC1"/>
+            <w:pStyle w:val="TDC1"/>
             <w:tabs>
               <w:tab w:val="right" w:leader="dot" w:pos="9089"/>
             </w:tabs>
@@ -902,28 +902,28 @@
               <w:lang w:eastAsia="es-SV"/>
             </w:rPr>
           </w:pPr>
-          <w:hyperlink w:anchor="_Toc49272185" w:history="1">
-            <w:r>
-              <w:rPr>
-                <w:rStyle w:val="Hyperlink"/>
+          <w:hyperlink w:anchor="_Toc49795277" w:history="1">
+            <w:r>
+              <w:rPr>
+                <w:rStyle w:val="Hipervnculo"/>
                 <w:rFonts w:cs="Arial"/>
                 <w:b/>
                 <w:bCs/>
                 <w:noProof/>
                 <w:lang w:val="es-ES" w:eastAsia="es-SV"/>
               </w:rPr>
-              <w:t>Dise</w:t>
-            </w:r>
-            <w:r>
-              <w:rPr>
-                <w:rStyle w:val="Hyperlink"/>
+              <w:t>Diseño</w:t>
+            </w:r>
+            <w:r>
+              <w:rPr>
+                <w:rStyle w:val="Hipervnculo"/>
                 <w:rFonts w:cs="Arial"/>
                 <w:b/>
                 <w:bCs/>
                 <w:noProof/>
                 <w:lang w:eastAsia="es-SV"/>
               </w:rPr>
-              <w:t>ño del Sitio Web</w:t>
+              <w:t xml:space="preserve"> del Sitio Web</w:t>
             </w:r>
             <w:r>
               <w:rPr>
@@ -944,7 +944,7 @@
                 <w:noProof/>
                 <w:webHidden/>
               </w:rPr>
-              <w:instrText xml:space="preserve"> PAGEREF _Toc49272185 \h </w:instrText>
+              <w:instrText xml:space="preserve"> PAGEREF _Toc49795277 \h </w:instrText>
             </w:r>
             <w:r>
               <w:rPr>
@@ -964,7 +964,7 @@
                 <w:noProof/>
                 <w:webHidden/>
               </w:rPr>
-              <w:t>5</w:t>
+              <w:t>7</w:t>
             </w:r>
             <w:r>
               <w:rPr>
@@ -977,7 +977,7 @@
         </w:p>
         <w:p>
           <w:pPr>
-            <w:pStyle w:val="TOC2"/>
+            <w:pStyle w:val="TDC2"/>
             <w:tabs>
               <w:tab w:val="left" w:pos="660"/>
               <w:tab w:val="right" w:leader="dot" w:pos="9089"/>
@@ -988,10 +988,10 @@
               <w:lang w:eastAsia="es-SV"/>
             </w:rPr>
           </w:pPr>
-          <w:hyperlink w:anchor="_Toc49272186" w:history="1">
-            <w:r>
-              <w:rPr>
-                <w:rStyle w:val="Hyperlink"/>
+          <w:hyperlink w:anchor="_Toc49795278" w:history="1">
+            <w:r>
+              <w:rPr>
+                <w:rStyle w:val="Hipervnculo"/>
                 <w:rFonts w:cs="Arial"/>
                 <w:b/>
                 <w:bCs/>
@@ -1010,14 +1010,12 @@
             </w:r>
             <w:r>
               <w:rPr>
-                <w:rStyle w:val="Hyperlink"/>
+                <w:rStyle w:val="Hipervnculo"/>
                 <w:rFonts w:cs="Arial"/>
-                <w:b/>
-                <w:bCs/>
                 <w:noProof/>
                 <w:lang w:eastAsia="es-SV"/>
               </w:rPr>
-              <w:t>Página “1”</w:t>
+              <w:t>Home</w:t>
             </w:r>
             <w:r>
               <w:rPr>
@@ -1038,7 +1036,7 @@
                 <w:noProof/>
                 <w:webHidden/>
               </w:rPr>
-              <w:instrText xml:space="preserve"> PAGEREF _Toc49272186 \h </w:instrText>
+              <w:instrText xml:space="preserve"> PAGEREF _Toc49795278 \h </w:instrText>
             </w:r>
             <w:r>
               <w:rPr>
@@ -1058,7 +1056,7 @@
                 <w:noProof/>
                 <w:webHidden/>
               </w:rPr>
-              <w:t>5</w:t>
+              <w:t>7</w:t>
             </w:r>
             <w:r>
               <w:rPr>
@@ -1071,7 +1069,7 @@
         </w:p>
         <w:p>
           <w:pPr>
-            <w:pStyle w:val="TOC2"/>
+            <w:pStyle w:val="TDC2"/>
             <w:tabs>
               <w:tab w:val="left" w:pos="660"/>
               <w:tab w:val="right" w:leader="dot" w:pos="9089"/>
@@ -1082,13 +1080,11 @@
               <w:lang w:eastAsia="es-SV"/>
             </w:rPr>
           </w:pPr>
-          <w:hyperlink w:anchor="_Toc49272187" w:history="1">
-            <w:r>
-              <w:rPr>
-                <w:rStyle w:val="Hyperlink"/>
+          <w:hyperlink w:anchor="_Toc49795279" w:history="1">
+            <w:r>
+              <w:rPr>
+                <w:rStyle w:val="Hipervnculo"/>
                 <w:rFonts w:cs="Arial"/>
-                <w:b/>
-                <w:bCs/>
                 <w:noProof/>
                 <w:lang w:eastAsia="es-SV"/>
               </w:rPr>
@@ -1104,14 +1100,12 @@
             </w:r>
             <w:r>
               <w:rPr>
-                <w:rStyle w:val="Hyperlink"/>
+                <w:rStyle w:val="Hipervnculo"/>
                 <w:rFonts w:cs="Arial"/>
-                <w:b/>
-                <w:bCs/>
                 <w:noProof/>
                 <w:lang w:eastAsia="es-SV"/>
               </w:rPr>
-              <w:t>Página “2”</w:t>
+              <w:t>Problemas</w:t>
             </w:r>
             <w:r>
               <w:rPr>
@@ -1132,7 +1126,7 @@
                 <w:noProof/>
                 <w:webHidden/>
               </w:rPr>
-              <w:instrText xml:space="preserve"> PAGEREF _Toc49272187 \h </w:instrText>
+              <w:instrText xml:space="preserve"> PAGEREF _Toc49795279 \h </w:instrText>
             </w:r>
             <w:r>
               <w:rPr>
@@ -1152,7 +1146,7 @@
                 <w:noProof/>
                 <w:webHidden/>
               </w:rPr>
-              <w:t>5</w:t>
+              <w:t>8</w:t>
             </w:r>
             <w:r>
               <w:rPr>
@@ -1165,7 +1159,7 @@
         </w:p>
         <w:p>
           <w:pPr>
-            <w:pStyle w:val="TOC2"/>
+            <w:pStyle w:val="TDC2"/>
             <w:tabs>
               <w:tab w:val="left" w:pos="660"/>
               <w:tab w:val="right" w:leader="dot" w:pos="9089"/>
@@ -1176,13 +1170,11 @@
               <w:lang w:eastAsia="es-SV"/>
             </w:rPr>
           </w:pPr>
-          <w:hyperlink w:anchor="_Toc49272188" w:history="1">
-            <w:r>
-              <w:rPr>
-                <w:rStyle w:val="Hyperlink"/>
+          <w:hyperlink w:anchor="_Toc49795280" w:history="1">
+            <w:r>
+              <w:rPr>
+                <w:rStyle w:val="Hipervnculo"/>
                 <w:rFonts w:cs="Arial"/>
-                <w:b/>
-                <w:bCs/>
                 <w:noProof/>
                 <w:lang w:eastAsia="es-SV"/>
               </w:rPr>
@@ -1198,14 +1190,12 @@
             </w:r>
             <w:r>
               <w:rPr>
-                <w:rStyle w:val="Hyperlink"/>
+                <w:rStyle w:val="Hipervnculo"/>
                 <w:rFonts w:cs="Arial"/>
-                <w:b/>
-                <w:bCs/>
                 <w:noProof/>
                 <w:lang w:eastAsia="es-SV"/>
               </w:rPr>
-              <w:t>Página “3”</w:t>
+              <w:t>Chat</w:t>
             </w:r>
             <w:r>
               <w:rPr>
@@ -1226,7 +1216,7 @@
                 <w:noProof/>
                 <w:webHidden/>
               </w:rPr>
-              <w:instrText xml:space="preserve"> PAGEREF _Toc49272188 \h </w:instrText>
+              <w:instrText xml:space="preserve"> PAGEREF _Toc49795280 \h </w:instrText>
             </w:r>
             <w:r>
               <w:rPr>
@@ -1246,7 +1236,277 @@
                 <w:noProof/>
                 <w:webHidden/>
               </w:rPr>
-              <w:t>5</w:t>
+              <w:t>9</w:t>
+            </w:r>
+            <w:r>
+              <w:rPr>
+                <w:noProof/>
+                <w:webHidden/>
+              </w:rPr>
+              <w:fldChar w:fldCharType="end"/>
+            </w:r>
+          </w:hyperlink>
+        </w:p>
+        <w:p>
+          <w:pPr>
+            <w:pStyle w:val="TDC2"/>
+            <w:tabs>
+              <w:tab w:val="left" w:pos="660"/>
+              <w:tab w:val="right" w:leader="dot" w:pos="9089"/>
+            </w:tabs>
+            <w:rPr>
+              <w:rFonts w:asciiTheme="minorHAnsi" w:eastAsiaTheme="minorEastAsia" w:hAnsiTheme="minorHAnsi"/>
+              <w:noProof/>
+              <w:lang w:eastAsia="es-SV"/>
+            </w:rPr>
+          </w:pPr>
+          <w:hyperlink w:anchor="_Toc49795281" w:history="1">
+            <w:r>
+              <w:rPr>
+                <w:rStyle w:val="Hipervnculo"/>
+                <w:rFonts w:cs="Arial"/>
+                <w:noProof/>
+                <w:lang w:eastAsia="es-SV"/>
+              </w:rPr>
+              <w:t>d.</w:t>
+            </w:r>
+            <w:r>
+              <w:rPr>
+                <w:rFonts w:asciiTheme="minorHAnsi" w:eastAsiaTheme="minorEastAsia" w:hAnsiTheme="minorHAnsi"/>
+                <w:noProof/>
+                <w:lang w:eastAsia="es-SV"/>
+              </w:rPr>
+              <w:tab/>
+            </w:r>
+            <w:r>
+              <w:rPr>
+                <w:rStyle w:val="Hipervnculo"/>
+                <w:rFonts w:cs="Arial"/>
+                <w:noProof/>
+                <w:lang w:eastAsia="es-SV"/>
+              </w:rPr>
+              <w:t>Conocimiento</w:t>
+            </w:r>
+            <w:r>
+              <w:rPr>
+                <w:noProof/>
+                <w:webHidden/>
+              </w:rPr>
+              <w:tab/>
+            </w:r>
+            <w:r>
+              <w:rPr>
+                <w:noProof/>
+                <w:webHidden/>
+              </w:rPr>
+              <w:fldChar w:fldCharType="begin"/>
+            </w:r>
+            <w:r>
+              <w:rPr>
+                <w:noProof/>
+                <w:webHidden/>
+              </w:rPr>
+              <w:instrText xml:space="preserve"> PAGEREF _Toc49795281 \h </w:instrText>
+            </w:r>
+            <w:r>
+              <w:rPr>
+                <w:noProof/>
+                <w:webHidden/>
+              </w:rPr>
+            </w:r>
+            <w:r>
+              <w:rPr>
+                <w:noProof/>
+                <w:webHidden/>
+              </w:rPr>
+              <w:fldChar w:fldCharType="separate"/>
+            </w:r>
+            <w:r>
+              <w:rPr>
+                <w:noProof/>
+                <w:webHidden/>
+              </w:rPr>
+              <w:t>10</w:t>
+            </w:r>
+            <w:r>
+              <w:rPr>
+                <w:noProof/>
+                <w:webHidden/>
+              </w:rPr>
+              <w:fldChar w:fldCharType="end"/>
+            </w:r>
+          </w:hyperlink>
+        </w:p>
+        <w:p>
+          <w:pPr>
+            <w:pStyle w:val="TDC2"/>
+            <w:tabs>
+              <w:tab w:val="left" w:pos="660"/>
+              <w:tab w:val="right" w:leader="dot" w:pos="9089"/>
+            </w:tabs>
+            <w:rPr>
+              <w:rFonts w:asciiTheme="minorHAnsi" w:eastAsiaTheme="minorEastAsia" w:hAnsiTheme="minorHAnsi"/>
+              <w:noProof/>
+              <w:lang w:eastAsia="es-SV"/>
+            </w:rPr>
+          </w:pPr>
+          <w:hyperlink w:anchor="_Toc49795282" w:history="1">
+            <w:r>
+              <w:rPr>
+                <w:rStyle w:val="Hipervnculo"/>
+                <w:rFonts w:cs="Arial"/>
+                <w:noProof/>
+                <w:lang w:eastAsia="es-SV"/>
+              </w:rPr>
+              <w:t>e.</w:t>
+            </w:r>
+            <w:r>
+              <w:rPr>
+                <w:rFonts w:asciiTheme="minorHAnsi" w:eastAsiaTheme="minorEastAsia" w:hAnsiTheme="minorHAnsi"/>
+                <w:noProof/>
+                <w:lang w:eastAsia="es-SV"/>
+              </w:rPr>
+              <w:tab/>
+            </w:r>
+            <w:r>
+              <w:rPr>
+                <w:rStyle w:val="Hipervnculo"/>
+                <w:rFonts w:cs="Arial"/>
+                <w:noProof/>
+                <w:lang w:eastAsia="es-SV"/>
+              </w:rPr>
+              <w:t>Contactos</w:t>
+            </w:r>
+            <w:r>
+              <w:rPr>
+                <w:noProof/>
+                <w:webHidden/>
+              </w:rPr>
+              <w:tab/>
+            </w:r>
+            <w:r>
+              <w:rPr>
+                <w:noProof/>
+                <w:webHidden/>
+              </w:rPr>
+              <w:fldChar w:fldCharType="begin"/>
+            </w:r>
+            <w:r>
+              <w:rPr>
+                <w:noProof/>
+                <w:webHidden/>
+              </w:rPr>
+              <w:instrText xml:space="preserve"> PAGEREF _Toc49795282 \h </w:instrText>
+            </w:r>
+            <w:r>
+              <w:rPr>
+                <w:noProof/>
+                <w:webHidden/>
+              </w:rPr>
+            </w:r>
+            <w:r>
+              <w:rPr>
+                <w:noProof/>
+                <w:webHidden/>
+              </w:rPr>
+              <w:fldChar w:fldCharType="separate"/>
+            </w:r>
+            <w:r>
+              <w:rPr>
+                <w:noProof/>
+                <w:webHidden/>
+              </w:rPr>
+              <w:t>11</w:t>
+            </w:r>
+            <w:r>
+              <w:rPr>
+                <w:noProof/>
+                <w:webHidden/>
+              </w:rPr>
+              <w:fldChar w:fldCharType="end"/>
+            </w:r>
+          </w:hyperlink>
+        </w:p>
+        <w:p>
+          <w:pPr>
+            <w:pStyle w:val="TDC2"/>
+            <w:tabs>
+              <w:tab w:val="left" w:pos="660"/>
+              <w:tab w:val="right" w:leader="dot" w:pos="9089"/>
+            </w:tabs>
+            <w:rPr>
+              <w:rFonts w:asciiTheme="minorHAnsi" w:eastAsiaTheme="minorEastAsia" w:hAnsiTheme="minorHAnsi"/>
+              <w:noProof/>
+              <w:lang w:eastAsia="es-SV"/>
+            </w:rPr>
+          </w:pPr>
+          <w:hyperlink w:anchor="_Toc49795283" w:history="1">
+            <w:r>
+              <w:rPr>
+                <w:rStyle w:val="Hipervnculo"/>
+                <w:rFonts w:cs="Arial"/>
+                <w:noProof/>
+                <w:lang w:eastAsia="es-SV"/>
+              </w:rPr>
+              <w:t>f.</w:t>
+            </w:r>
+            <w:r>
+              <w:rPr>
+                <w:rFonts w:asciiTheme="minorHAnsi" w:eastAsiaTheme="minorEastAsia" w:hAnsiTheme="minorHAnsi"/>
+                <w:noProof/>
+                <w:lang w:eastAsia="es-SV"/>
+              </w:rPr>
+              <w:tab/>
+            </w:r>
+            <w:r>
+              <w:rPr>
+                <w:rStyle w:val="Hipervnculo"/>
+                <w:rFonts w:cs="Arial"/>
+                <w:noProof/>
+                <w:lang w:eastAsia="es-SV"/>
+              </w:rPr>
+              <w:t>Desarrolladores</w:t>
+            </w:r>
+            <w:r>
+              <w:rPr>
+                <w:noProof/>
+                <w:webHidden/>
+              </w:rPr>
+              <w:tab/>
+            </w:r>
+            <w:r>
+              <w:rPr>
+                <w:noProof/>
+                <w:webHidden/>
+              </w:rPr>
+              <w:fldChar w:fldCharType="begin"/>
+            </w:r>
+            <w:r>
+              <w:rPr>
+                <w:noProof/>
+                <w:webHidden/>
+              </w:rPr>
+              <w:instrText xml:space="preserve"> PAGEREF _Toc49795283 \h </w:instrText>
+            </w:r>
+            <w:r>
+              <w:rPr>
+                <w:noProof/>
+                <w:webHidden/>
+              </w:rPr>
+            </w:r>
+            <w:r>
+              <w:rPr>
+                <w:noProof/>
+                <w:webHidden/>
+              </w:rPr>
+              <w:fldChar w:fldCharType="separate"/>
+            </w:r>
+            <w:r>
+              <w:rPr>
+                <w:noProof/>
+                <w:webHidden/>
+              </w:rPr>
+              <w:t>12</w:t>
             </w:r>
             <w:r>
               <w:rPr>
@@ -1283,7 +1543,7 @@
     </w:p>
     <w:p>
       <w:pPr>
-        <w:pStyle w:val="Heading1"/>
+        <w:pStyle w:val="Ttulo1"/>
         <w:rPr>
           <w:rFonts w:ascii="Arial" w:hAnsi="Arial" w:cs="Arial"/>
           <w:b/>
@@ -1292,7 +1552,7 @@
           <w:lang w:eastAsia="es-SV"/>
         </w:rPr>
       </w:pPr>
-      <w:bookmarkStart w:id="0" w:name="_Toc49272181"/>
+      <w:bookmarkStart w:id="0" w:name="_Toc49795273"/>
       <w:r>
         <w:rPr>
           <w:rFonts w:ascii="Arial" w:hAnsi="Arial" w:cs="Arial"/>
@@ -1324,15 +1584,20 @@
     </w:p>
     <w:p>
       <w:pPr>
-        <w:jc w:val="both"/>
-        <w:rPr>
-          <w:lang w:eastAsia="es-SV"/>
-        </w:rPr>
-      </w:pPr>
-    </w:p>
-    <w:p>
-      <w:pPr>
-        <w:pStyle w:val="Heading1"/>
+        <w:rPr>
+          <w:lang w:eastAsia="es-SV"/>
+        </w:rPr>
+      </w:pPr>
+      <w:r>
+        <w:rPr>
+          <w:lang w:eastAsia="es-SV"/>
+        </w:rPr>
+        <w:br w:type="page"/>
+      </w:r>
+    </w:p>
+    <w:p>
+      <w:pPr>
+        <w:pStyle w:val="Ttulo1"/>
         <w:rPr>
           <w:rFonts w:ascii="Arial" w:hAnsi="Arial" w:cs="Arial"/>
           <w:b/>
@@ -1341,7 +1606,9 @@
           <w:lang w:eastAsia="es-SV"/>
         </w:rPr>
       </w:pPr>
-      <w:bookmarkStart w:id="1" w:name="_Toc49272182"/>
+      <w:bookmarkStart w:id="1" w:name="_Toc49795274"/>
+      <w:bookmarkStart w:id="2" w:name="_GoBack"/>
+      <w:bookmarkEnd w:id="2"/>
       <w:r>
         <w:rPr>
           <w:rFonts w:ascii="Arial" w:hAnsi="Arial" w:cs="Arial"/>
@@ -1350,6 +1617,7 @@
           <w:color w:val="auto"/>
           <w:lang w:val="es-ES" w:eastAsia="es-SV"/>
         </w:rPr>
+        <w:lastRenderedPageBreak/>
         <w:t>Alcances</w:t>
       </w:r>
       <w:bookmarkEnd w:id="1"/>
@@ -1363,7 +1631,7 @@
     </w:p>
     <w:p>
       <w:pPr>
-        <w:pStyle w:val="ListParagraph"/>
+        <w:pStyle w:val="Prrafodelista"/>
         <w:numPr>
           <w:ilvl w:val="0"/>
           <w:numId w:val="2"/>
@@ -1400,7 +1668,7 @@
     </w:p>
     <w:p>
       <w:pPr>
-        <w:pStyle w:val="ListParagraph"/>
+        <w:pStyle w:val="Prrafodelista"/>
         <w:jc w:val="both"/>
         <w:rPr>
           <w:lang w:eastAsia="es-SV"/>
@@ -1409,7 +1677,16 @@
     </w:p>
     <w:p>
       <w:pPr>
-        <w:pStyle w:val="ListParagraph"/>
+        <w:pStyle w:val="Prrafodelista"/>
+        <w:jc w:val="both"/>
+        <w:rPr>
+          <w:lang w:eastAsia="es-SV"/>
+        </w:rPr>
+      </w:pPr>
+    </w:p>
+    <w:p>
+      <w:pPr>
+        <w:pStyle w:val="Prrafodelista"/>
         <w:numPr>
           <w:ilvl w:val="0"/>
           <w:numId w:val="2"/>
@@ -1434,15 +1711,15 @@
     </w:p>
     <w:p>
       <w:pPr>
-        <w:pStyle w:val="ListParagraph"/>
-        <w:rPr>
-          <w:lang w:eastAsia="es-SV"/>
-        </w:rPr>
-      </w:pPr>
-    </w:p>
-    <w:p>
-      <w:pPr>
-        <w:pStyle w:val="ListParagraph"/>
+        <w:pStyle w:val="Prrafodelista"/>
+        <w:rPr>
+          <w:lang w:eastAsia="es-SV"/>
+        </w:rPr>
+      </w:pPr>
+    </w:p>
+    <w:p>
+      <w:pPr>
+        <w:pStyle w:val="Prrafodelista"/>
         <w:jc w:val="both"/>
         <w:rPr>
           <w:lang w:eastAsia="es-SV"/>
@@ -1451,7 +1728,7 @@
     </w:p>
     <w:p>
       <w:pPr>
-        <w:pStyle w:val="ListParagraph"/>
+        <w:pStyle w:val="Prrafodelista"/>
         <w:numPr>
           <w:ilvl w:val="0"/>
           <w:numId w:val="2"/>
@@ -1512,7 +1789,7 @@
     </w:p>
     <w:p>
       <w:pPr>
-        <w:pStyle w:val="ListParagraph"/>
+        <w:pStyle w:val="Prrafodelista"/>
         <w:jc w:val="both"/>
         <w:rPr>
           <w:lang w:eastAsia="es-SV"/>
@@ -1521,7 +1798,16 @@
     </w:p>
     <w:p>
       <w:pPr>
-        <w:pStyle w:val="ListParagraph"/>
+        <w:pStyle w:val="Prrafodelista"/>
+        <w:jc w:val="both"/>
+        <w:rPr>
+          <w:lang w:eastAsia="es-SV"/>
+        </w:rPr>
+      </w:pPr>
+    </w:p>
+    <w:p>
+      <w:pPr>
+        <w:pStyle w:val="Prrafodelista"/>
         <w:numPr>
           <w:ilvl w:val="0"/>
           <w:numId w:val="2"/>
@@ -1540,103 +1826,20 @@
     </w:p>
     <w:p>
       <w:pPr>
-        <w:jc w:val="both"/>
-        <w:rPr>
-          <w:lang w:eastAsia="es-SV"/>
-        </w:rPr>
-      </w:pPr>
-    </w:p>
-    <w:p>
-      <w:pPr>
-        <w:jc w:val="both"/>
-        <w:rPr>
-          <w:lang w:eastAsia="es-SV"/>
-        </w:rPr>
-      </w:pPr>
-    </w:p>
-    <w:p>
-      <w:pPr>
-        <w:jc w:val="both"/>
-        <w:rPr>
-          <w:lang w:eastAsia="es-SV"/>
-        </w:rPr>
-      </w:pPr>
-    </w:p>
-    <w:p>
-      <w:pPr>
-        <w:jc w:val="both"/>
-        <w:rPr>
-          <w:lang w:eastAsia="es-SV"/>
-        </w:rPr>
-      </w:pPr>
-    </w:p>
-    <w:p>
-      <w:pPr>
-        <w:jc w:val="both"/>
-        <w:rPr>
-          <w:lang w:eastAsia="es-SV"/>
-        </w:rPr>
-      </w:pPr>
-    </w:p>
-    <w:p>
-      <w:pPr>
-        <w:jc w:val="both"/>
-        <w:rPr>
-          <w:lang w:eastAsia="es-SV"/>
-        </w:rPr>
-      </w:pPr>
-    </w:p>
-    <w:p>
-      <w:pPr>
-        <w:jc w:val="both"/>
-        <w:rPr>
-          <w:lang w:eastAsia="es-SV"/>
-        </w:rPr>
-      </w:pPr>
-    </w:p>
-    <w:p>
-      <w:pPr>
-        <w:jc w:val="both"/>
-        <w:rPr>
-          <w:lang w:eastAsia="es-SV"/>
-        </w:rPr>
-      </w:pPr>
-    </w:p>
-    <w:p>
-      <w:pPr>
-        <w:jc w:val="both"/>
-        <w:rPr>
-          <w:lang w:eastAsia="es-SV"/>
-        </w:rPr>
-      </w:pPr>
-    </w:p>
-    <w:p>
-      <w:pPr>
-        <w:jc w:val="both"/>
-        <w:rPr>
-          <w:lang w:eastAsia="es-SV"/>
-        </w:rPr>
-      </w:pPr>
-    </w:p>
-    <w:p>
-      <w:pPr>
-        <w:jc w:val="both"/>
-        <w:rPr>
-          <w:lang w:eastAsia="es-SV"/>
-        </w:rPr>
-      </w:pPr>
-    </w:p>
-    <w:p>
-      <w:pPr>
-        <w:jc w:val="both"/>
-        <w:rPr>
-          <w:lang w:eastAsia="es-SV"/>
-        </w:rPr>
-      </w:pPr>
-    </w:p>
-    <w:p>
-      <w:pPr>
-        <w:pStyle w:val="Heading1"/>
+        <w:rPr>
+          <w:lang w:eastAsia="es-SV"/>
+        </w:rPr>
+      </w:pPr>
+      <w:r>
+        <w:rPr>
+          <w:lang w:eastAsia="es-SV"/>
+        </w:rPr>
+        <w:br w:type="page"/>
+      </w:r>
+    </w:p>
+    <w:p>
+      <w:pPr>
+        <w:pStyle w:val="Ttulo1"/>
         <w:rPr>
           <w:rFonts w:ascii="Arial" w:hAnsi="Arial" w:cs="Arial"/>
           <w:b/>
@@ -1645,7 +1848,7 @@
           <w:lang w:eastAsia="es-SV"/>
         </w:rPr>
       </w:pPr>
-      <w:bookmarkStart w:id="2" w:name="_Toc49272183"/>
+      <w:bookmarkStart w:id="3" w:name="_Toc49795275"/>
       <w:r>
         <w:rPr>
           <w:rFonts w:ascii="Arial" w:hAnsi="Arial" w:cs="Arial"/>
@@ -1657,7 +1860,7 @@
         <w:lastRenderedPageBreak/>
         <w:t>Limitaciones</w:t>
       </w:r>
-      <w:bookmarkEnd w:id="2"/>
+      <w:bookmarkEnd w:id="3"/>
     </w:p>
     <w:p>
       <w:pPr>
@@ -1669,7 +1872,7 @@
     </w:p>
     <w:p>
       <w:pPr>
-        <w:pStyle w:val="ListParagraph"/>
+        <w:pStyle w:val="Prrafodelista"/>
         <w:numPr>
           <w:ilvl w:val="0"/>
           <w:numId w:val="3"/>
@@ -1696,7 +1899,7 @@
     </w:p>
     <w:p>
       <w:pPr>
-        <w:pStyle w:val="ListParagraph"/>
+        <w:pStyle w:val="Prrafodelista"/>
         <w:numPr>
           <w:ilvl w:val="0"/>
           <w:numId w:val="3"/>
@@ -1723,7 +1926,7 @@
     </w:p>
     <w:p>
       <w:pPr>
-        <w:pStyle w:val="ListParagraph"/>
+        <w:pStyle w:val="Prrafodelista"/>
         <w:numPr>
           <w:ilvl w:val="0"/>
           <w:numId w:val="3"/>
@@ -1792,7 +1995,7 @@
     </w:p>
     <w:p>
       <w:pPr>
-        <w:pStyle w:val="ListParagraph"/>
+        <w:pStyle w:val="Prrafodelista"/>
         <w:numPr>
           <w:ilvl w:val="0"/>
           <w:numId w:val="3"/>
@@ -1849,7 +2052,7 @@
     </w:p>
     <w:p>
       <w:pPr>
-        <w:pStyle w:val="Heading1"/>
+        <w:pStyle w:val="Ttulo1"/>
         <w:rPr>
           <w:rFonts w:ascii="Arial" w:hAnsi="Arial" w:cs="Arial"/>
           <w:b/>
@@ -1858,7 +2061,7 @@
           <w:lang w:val="es-ES" w:eastAsia="es-SV"/>
         </w:rPr>
       </w:pPr>
-      <w:bookmarkStart w:id="3" w:name="_Toc49272184"/>
+      <w:bookmarkStart w:id="4" w:name="_Toc49795276"/>
       <w:r>
         <w:rPr>
           <w:rFonts w:ascii="Arial" w:hAnsi="Arial" w:cs="Arial"/>
@@ -1870,7 +2073,7 @@
         <w:lastRenderedPageBreak/>
         <w:t>Mapa del Sitio Web</w:t>
       </w:r>
-      <w:bookmarkEnd w:id="3"/>
+      <w:bookmarkEnd w:id="4"/>
     </w:p>
     <w:p>
       <w:pPr>
@@ -1962,7 +2165,7 @@
     </w:p>
     <w:p>
       <w:pPr>
-        <w:pStyle w:val="Heading1"/>
+        <w:pStyle w:val="Ttulo1"/>
         <w:rPr>
           <w:rFonts w:ascii="Arial" w:hAnsi="Arial" w:cs="Arial"/>
           <w:b/>
@@ -1971,7 +2174,7 @@
           <w:lang w:eastAsia="es-SV"/>
         </w:rPr>
       </w:pPr>
-      <w:bookmarkStart w:id="4" w:name="_Toc49272185"/>
+      <w:bookmarkStart w:id="5" w:name="_Toc49795277"/>
       <w:r>
         <w:rPr>
           <w:rFonts w:ascii="Arial" w:hAnsi="Arial" w:cs="Arial"/>
@@ -1993,18 +2196,18 @@
         </w:rPr>
         <w:t xml:space="preserve"> del Sitio Web</w:t>
       </w:r>
-      <w:bookmarkEnd w:id="4"/>
-    </w:p>
-    <w:p>
-      <w:pPr>
-        <w:rPr>
-          <w:lang w:eastAsia="es-SV"/>
-        </w:rPr>
-      </w:pPr>
-    </w:p>
-    <w:p>
-      <w:pPr>
-        <w:pStyle w:val="Heading2"/>
+      <w:bookmarkEnd w:id="5"/>
+    </w:p>
+    <w:p>
+      <w:pPr>
+        <w:rPr>
+          <w:lang w:eastAsia="es-SV"/>
+        </w:rPr>
+      </w:pPr>
+    </w:p>
+    <w:p>
+      <w:pPr>
+        <w:pStyle w:val="Ttulo2"/>
         <w:numPr>
           <w:ilvl w:val="0"/>
           <w:numId w:val="1"/>
@@ -2019,162 +2222,673 @@
           <w:lang w:eastAsia="es-SV"/>
         </w:rPr>
       </w:pPr>
-      <w:bookmarkStart w:id="5" w:name="_Toc49272186"/>
+      <w:bookmarkStart w:id="6" w:name="_Toc49795278"/>
       <w:r>
         <w:rPr>
           <w:rFonts w:ascii="Arial" w:hAnsi="Arial" w:cs="Arial"/>
-          <w:b/>
-          <w:bCs/>
           <w:color w:val="auto"/>
           <w:sz w:val="28"/>
           <w:szCs w:val="28"/>
           <w:lang w:eastAsia="es-SV"/>
         </w:rPr>
-        <w:t xml:space="preserve">Página </w:t>
-      </w:r>
-      <w:r>
-        <w:rPr>
-          <w:rFonts w:ascii="Arial" w:hAnsi="Arial" w:cs="Arial"/>
-          <w:b/>
-          <w:bCs/>
-          <w:color w:val="auto"/>
-          <w:sz w:val="28"/>
-          <w:szCs w:val="28"/>
-          <w:lang w:eastAsia="es-SV"/>
-        </w:rPr>
-        <w:t>“1”</w:t>
-      </w:r>
-      <w:bookmarkEnd w:id="5"/>
-    </w:p>
-    <w:p>
-      <w:pPr>
-        <w:rPr>
-          <w:lang w:eastAsia="es-SV"/>
-        </w:rPr>
-      </w:pPr>
-    </w:p>
-    <w:p>
-      <w:pPr>
-        <w:rPr>
-          <w:lang w:eastAsia="es-SV"/>
-        </w:rPr>
-      </w:pPr>
-    </w:p>
-    <w:p>
-      <w:pPr>
-        <w:pStyle w:val="Heading2"/>
+        <w:t>Home</w:t>
+      </w:r>
+      <w:bookmarkEnd w:id="6"/>
+    </w:p>
+    <w:p>
+      <w:pPr>
+        <w:jc w:val="center"/>
+        <w:rPr>
+          <w:lang w:eastAsia="es-SV"/>
+        </w:rPr>
+      </w:pPr>
+      <w:r>
+        <w:rPr>
+          <w:noProof/>
+        </w:rPr>
+        <w:drawing>
+          <wp:inline distT="0" distB="0" distL="0" distR="0" wp14:anchorId="47F52499" wp14:editId="7343F0CA">
+            <wp:extent cx="5312898" cy="7181850"/>
+            <wp:effectExtent l="0" t="0" r="2540" b="0"/>
+            <wp:docPr id="3" name="Imagen 3"/>
+            <wp:cNvGraphicFramePr>
+              <a:graphicFrameLocks xmlns:a="http://schemas.openxmlformats.org/drawingml/2006/main" noChangeAspect="1"/>
+            </wp:cNvGraphicFramePr>
+            <a:graphic xmlns:a="http://schemas.openxmlformats.org/drawingml/2006/main">
+              <a:graphicData uri="http://schemas.openxmlformats.org/drawingml/2006/picture">
+                <pic:pic xmlns:pic="http://schemas.openxmlformats.org/drawingml/2006/picture">
+                  <pic:nvPicPr>
+                    <pic:cNvPr id="0" name="Picture 1"/>
+                    <pic:cNvPicPr>
+                      <a:picLocks noChangeAspect="1" noChangeArrowheads="1"/>
+                    </pic:cNvPicPr>
+                  </pic:nvPicPr>
+                  <pic:blipFill>
+                    <a:blip r:embed="rId8">
+                      <a:extLst>
+                        <a:ext uri="{28A0092B-C50C-407E-A947-70E740481C1C}">
+                          <a14:useLocalDpi xmlns:a14="http://schemas.microsoft.com/office/drawing/2010/main" val="0"/>
+                        </a:ext>
+                      </a:extLst>
+                    </a:blip>
+                    <a:srcRect/>
+                    <a:stretch>
+                      <a:fillRect/>
+                    </a:stretch>
+                  </pic:blipFill>
+                  <pic:spPr bwMode="auto">
+                    <a:xfrm>
+                      <a:off x="0" y="0"/>
+                      <a:ext cx="5323740" cy="7196506"/>
+                    </a:xfrm>
+                    <a:prstGeom prst="rect">
+                      <a:avLst/>
+                    </a:prstGeom>
+                    <a:noFill/>
+                    <a:ln>
+                      <a:noFill/>
+                    </a:ln>
+                  </pic:spPr>
+                </pic:pic>
+              </a:graphicData>
+            </a:graphic>
+          </wp:inline>
+        </w:drawing>
+      </w:r>
+    </w:p>
+    <w:p>
+      <w:pPr>
+        <w:rPr>
+          <w:lang w:eastAsia="es-SV"/>
+        </w:rPr>
+      </w:pPr>
+      <w:r>
+        <w:rPr>
+          <w:lang w:eastAsia="es-SV"/>
+        </w:rPr>
+        <w:br w:type="page"/>
+      </w:r>
+    </w:p>
+    <w:p>
+      <w:pPr>
+        <w:pStyle w:val="Ttulo2"/>
         <w:numPr>
           <w:ilvl w:val="0"/>
           <w:numId w:val="1"/>
         </w:numPr>
         <w:rPr>
           <w:rFonts w:ascii="Arial" w:hAnsi="Arial" w:cs="Arial"/>
-          <w:b/>
-          <w:bCs/>
           <w:color w:val="auto"/>
           <w:sz w:val="28"/>
           <w:szCs w:val="28"/>
           <w:lang w:eastAsia="es-SV"/>
         </w:rPr>
       </w:pPr>
-      <w:bookmarkStart w:id="6" w:name="_Toc49272187"/>
+      <w:bookmarkStart w:id="7" w:name="_Toc49795279"/>
       <w:r>
         <w:rPr>
           <w:rFonts w:ascii="Arial" w:hAnsi="Arial" w:cs="Arial"/>
-          <w:b/>
-          <w:bCs/>
           <w:color w:val="auto"/>
           <w:sz w:val="28"/>
           <w:szCs w:val="28"/>
           <w:lang w:eastAsia="es-SV"/>
         </w:rPr>
-        <w:t xml:space="preserve">Página </w:t>
-      </w:r>
-      <w:r>
-        <w:rPr>
-          <w:rFonts w:ascii="Arial" w:hAnsi="Arial" w:cs="Arial"/>
-          <w:b/>
-          <w:bCs/>
-          <w:color w:val="auto"/>
-          <w:sz w:val="28"/>
-          <w:szCs w:val="28"/>
-          <w:lang w:eastAsia="es-SV"/>
-        </w:rPr>
-        <w:t>“2”</w:t>
-      </w:r>
-      <w:bookmarkEnd w:id="6"/>
-    </w:p>
-    <w:p>
-      <w:pPr>
-        <w:rPr>
-          <w:lang w:eastAsia="es-SV"/>
-        </w:rPr>
-      </w:pPr>
-    </w:p>
-    <w:p>
-      <w:pPr>
-        <w:rPr>
-          <w:lang w:eastAsia="es-SV"/>
-        </w:rPr>
-      </w:pPr>
-    </w:p>
-    <w:p>
-      <w:pPr>
-        <w:pStyle w:val="Heading2"/>
+        <w:lastRenderedPageBreak/>
+        <w:t>Problemas</w:t>
+      </w:r>
+      <w:bookmarkEnd w:id="7"/>
+    </w:p>
+    <w:p>
+      <w:pPr>
+        <w:rPr>
+          <w:lang w:eastAsia="es-SV"/>
+        </w:rPr>
+      </w:pPr>
+    </w:p>
+    <w:p>
+      <w:pPr>
+        <w:rPr>
+          <w:lang w:eastAsia="es-SV"/>
+        </w:rPr>
+      </w:pPr>
+    </w:p>
+    <w:p>
+      <w:pPr>
+        <w:rPr>
+          <w:lang w:eastAsia="es-SV"/>
+        </w:rPr>
+      </w:pPr>
+    </w:p>
+    <w:p>
+      <w:pPr>
+        <w:jc w:val="center"/>
+        <w:rPr>
+          <w:lang w:eastAsia="es-SV"/>
+        </w:rPr>
+      </w:pPr>
+      <w:r>
+        <w:rPr>
+          <w:noProof/>
+        </w:rPr>
+        <w:drawing>
+          <wp:inline distT="0" distB="0" distL="0" distR="0" wp14:anchorId="26460A41" wp14:editId="71EEB788">
+            <wp:extent cx="5612130" cy="6220460"/>
+            <wp:effectExtent l="0" t="0" r="7620" b="8890"/>
+            <wp:docPr id="4" name="Imagen 4"/>
+            <wp:cNvGraphicFramePr>
+              <a:graphicFrameLocks xmlns:a="http://schemas.openxmlformats.org/drawingml/2006/main" noChangeAspect="1"/>
+            </wp:cNvGraphicFramePr>
+            <a:graphic xmlns:a="http://schemas.openxmlformats.org/drawingml/2006/main">
+              <a:graphicData uri="http://schemas.openxmlformats.org/drawingml/2006/picture">
+                <pic:pic xmlns:pic="http://schemas.openxmlformats.org/drawingml/2006/picture">
+                  <pic:nvPicPr>
+                    <pic:cNvPr id="0" name="Picture 3"/>
+                    <pic:cNvPicPr>
+                      <a:picLocks noChangeAspect="1" noChangeArrowheads="1"/>
+                    </pic:cNvPicPr>
+                  </pic:nvPicPr>
+                  <pic:blipFill>
+                    <a:blip r:embed="rId9">
+                      <a:extLst>
+                        <a:ext uri="{28A0092B-C50C-407E-A947-70E740481C1C}">
+                          <a14:useLocalDpi xmlns:a14="http://schemas.microsoft.com/office/drawing/2010/main" val="0"/>
+                        </a:ext>
+                      </a:extLst>
+                    </a:blip>
+                    <a:srcRect/>
+                    <a:stretch>
+                      <a:fillRect/>
+                    </a:stretch>
+                  </pic:blipFill>
+                  <pic:spPr bwMode="auto">
+                    <a:xfrm>
+                      <a:off x="0" y="0"/>
+                      <a:ext cx="5612130" cy="6220460"/>
+                    </a:xfrm>
+                    <a:prstGeom prst="rect">
+                      <a:avLst/>
+                    </a:prstGeom>
+                    <a:noFill/>
+                    <a:ln>
+                      <a:noFill/>
+                    </a:ln>
+                  </pic:spPr>
+                </pic:pic>
+              </a:graphicData>
+            </a:graphic>
+          </wp:inline>
+        </w:drawing>
+      </w:r>
+    </w:p>
+    <w:p>
+      <w:pPr>
+        <w:rPr>
+          <w:lang w:eastAsia="es-SV"/>
+        </w:rPr>
+      </w:pPr>
+      <w:r>
+        <w:rPr>
+          <w:lang w:eastAsia="es-SV"/>
+        </w:rPr>
+        <w:br w:type="page"/>
+      </w:r>
+    </w:p>
+    <w:p>
+      <w:pPr>
+        <w:pStyle w:val="Ttulo2"/>
         <w:numPr>
           <w:ilvl w:val="0"/>
           <w:numId w:val="1"/>
         </w:numPr>
         <w:rPr>
           <w:rFonts w:ascii="Arial" w:hAnsi="Arial" w:cs="Arial"/>
-          <w:b/>
-          <w:bCs/>
           <w:color w:val="auto"/>
           <w:sz w:val="28"/>
           <w:szCs w:val="28"/>
           <w:lang w:eastAsia="es-SV"/>
         </w:rPr>
       </w:pPr>
-      <w:bookmarkStart w:id="7" w:name="_Toc49272188"/>
+      <w:bookmarkStart w:id="8" w:name="_Toc49795280"/>
       <w:r>
         <w:rPr>
           <w:rFonts w:ascii="Arial" w:hAnsi="Arial" w:cs="Arial"/>
-          <w:b/>
-          <w:bCs/>
           <w:color w:val="auto"/>
           <w:sz w:val="28"/>
           <w:szCs w:val="28"/>
           <w:lang w:eastAsia="es-SV"/>
         </w:rPr>
-        <w:t xml:space="preserve">Página </w:t>
-      </w:r>
-      <w:r>
+        <w:lastRenderedPageBreak/>
+        <w:t>Chat</w:t>
+      </w:r>
+      <w:bookmarkEnd w:id="8"/>
+    </w:p>
+    <w:p>
+      <w:pPr>
+        <w:rPr>
+          <w:lang w:eastAsia="es-SV"/>
+        </w:rPr>
+      </w:pPr>
+    </w:p>
+    <w:p>
+      <w:pPr>
+        <w:jc w:val="center"/>
+        <w:rPr>
+          <w:lang w:eastAsia="es-SV"/>
+        </w:rPr>
+      </w:pPr>
+      <w:r>
+        <w:rPr>
+          <w:noProof/>
+        </w:rPr>
+        <w:drawing>
+          <wp:inline distT="0" distB="0" distL="0" distR="0" wp14:anchorId="541127B7" wp14:editId="7966D762">
+            <wp:extent cx="5283648" cy="7200900"/>
+            <wp:effectExtent l="0" t="0" r="0" b="0"/>
+            <wp:docPr id="5" name="Imagen 5"/>
+            <wp:cNvGraphicFramePr>
+              <a:graphicFrameLocks xmlns:a="http://schemas.openxmlformats.org/drawingml/2006/main" noChangeAspect="1"/>
+            </wp:cNvGraphicFramePr>
+            <a:graphic xmlns:a="http://schemas.openxmlformats.org/drawingml/2006/main">
+              <a:graphicData uri="http://schemas.openxmlformats.org/drawingml/2006/picture">
+                <pic:pic xmlns:pic="http://schemas.openxmlformats.org/drawingml/2006/picture">
+                  <pic:nvPicPr>
+                    <pic:cNvPr id="0" name="Picture 5"/>
+                    <pic:cNvPicPr>
+                      <a:picLocks noChangeAspect="1" noChangeArrowheads="1"/>
+                    </pic:cNvPicPr>
+                  </pic:nvPicPr>
+                  <pic:blipFill>
+                    <a:blip r:embed="rId10">
+                      <a:extLst>
+                        <a:ext uri="{28A0092B-C50C-407E-A947-70E740481C1C}">
+                          <a14:useLocalDpi xmlns:a14="http://schemas.microsoft.com/office/drawing/2010/main" val="0"/>
+                        </a:ext>
+                      </a:extLst>
+                    </a:blip>
+                    <a:srcRect/>
+                    <a:stretch>
+                      <a:fillRect/>
+                    </a:stretch>
+                  </pic:blipFill>
+                  <pic:spPr bwMode="auto">
+                    <a:xfrm>
+                      <a:off x="0" y="0"/>
+                      <a:ext cx="5292607" cy="7213110"/>
+                    </a:xfrm>
+                    <a:prstGeom prst="rect">
+                      <a:avLst/>
+                    </a:prstGeom>
+                    <a:noFill/>
+                    <a:ln>
+                      <a:noFill/>
+                    </a:ln>
+                  </pic:spPr>
+                </pic:pic>
+              </a:graphicData>
+            </a:graphic>
+          </wp:inline>
+        </w:drawing>
+      </w:r>
+    </w:p>
+    <w:p>
+      <w:pPr>
+        <w:rPr>
+          <w:lang w:eastAsia="es-SV"/>
+        </w:rPr>
+      </w:pPr>
+      <w:r>
+        <w:rPr>
+          <w:lang w:eastAsia="es-SV"/>
+        </w:rPr>
+        <w:br w:type="page"/>
+      </w:r>
+    </w:p>
+    <w:p>
+      <w:pPr>
+        <w:pStyle w:val="Ttulo2"/>
+        <w:numPr>
+          <w:ilvl w:val="0"/>
+          <w:numId w:val="1"/>
+        </w:numPr>
         <w:rPr>
           <w:rFonts w:ascii="Arial" w:hAnsi="Arial" w:cs="Arial"/>
-          <w:b/>
-          <w:bCs/>
           <w:color w:val="auto"/>
           <w:sz w:val="28"/>
           <w:szCs w:val="28"/>
           <w:lang w:eastAsia="es-SV"/>
         </w:rPr>
-        <w:t>“3”</w:t>
-      </w:r>
-      <w:bookmarkEnd w:id="7"/>
-    </w:p>
-    <w:p>
-      <w:pPr>
-        <w:rPr>
-          <w:lang w:eastAsia="es-SV"/>
-        </w:rPr>
-      </w:pPr>
-    </w:p>
-    <w:p>
-      <w:pPr>
-        <w:rPr>
-          <w:lang w:eastAsia="es-SV"/>
-        </w:rPr>
-      </w:pPr>
+      </w:pPr>
+      <w:bookmarkStart w:id="9" w:name="_Toc49795281"/>
+      <w:r>
+        <w:rPr>
+          <w:rFonts w:ascii="Arial" w:hAnsi="Arial" w:cs="Arial"/>
+          <w:color w:val="auto"/>
+          <w:sz w:val="28"/>
+          <w:szCs w:val="28"/>
+          <w:lang w:eastAsia="es-SV"/>
+        </w:rPr>
+        <w:lastRenderedPageBreak/>
+        <w:t>Conocimiento</w:t>
+      </w:r>
+      <w:bookmarkEnd w:id="9"/>
+    </w:p>
+    <w:p>
+      <w:pPr>
+        <w:rPr>
+          <w:lang w:eastAsia="es-SV"/>
+        </w:rPr>
+      </w:pPr>
+    </w:p>
+    <w:p>
+      <w:pPr>
+        <w:rPr>
+          <w:lang w:eastAsia="es-SV"/>
+        </w:rPr>
+      </w:pPr>
+    </w:p>
+    <w:p>
+      <w:pPr>
+        <w:rPr>
+          <w:lang w:eastAsia="es-SV"/>
+        </w:rPr>
+      </w:pPr>
+    </w:p>
+    <w:p>
+      <w:pPr>
+        <w:jc w:val="center"/>
+        <w:rPr>
+          <w:lang w:eastAsia="es-SV"/>
+        </w:rPr>
+      </w:pPr>
+      <w:r>
+        <w:rPr>
+          <w:noProof/>
+        </w:rPr>
+        <w:drawing>
+          <wp:inline distT="0" distB="0" distL="0" distR="0" wp14:anchorId="48FA06B7" wp14:editId="3C769BF4">
+            <wp:extent cx="5723273" cy="6343650"/>
+            <wp:effectExtent l="0" t="0" r="0" b="0"/>
+            <wp:docPr id="6" name="Imagen 6"/>
+            <wp:cNvGraphicFramePr>
+              <a:graphicFrameLocks xmlns:a="http://schemas.openxmlformats.org/drawingml/2006/main" noChangeAspect="1"/>
+            </wp:cNvGraphicFramePr>
+            <a:graphic xmlns:a="http://schemas.openxmlformats.org/drawingml/2006/main">
+              <a:graphicData uri="http://schemas.openxmlformats.org/drawingml/2006/picture">
+                <pic:pic xmlns:pic="http://schemas.openxmlformats.org/drawingml/2006/picture">
+                  <pic:nvPicPr>
+                    <pic:cNvPr id="0" name="Picture 7"/>
+                    <pic:cNvPicPr>
+                      <a:picLocks noChangeAspect="1" noChangeArrowheads="1"/>
+                    </pic:cNvPicPr>
+                  </pic:nvPicPr>
+                  <pic:blipFill>
+                    <a:blip r:embed="rId11">
+                      <a:extLst>
+                        <a:ext uri="{28A0092B-C50C-407E-A947-70E740481C1C}">
+                          <a14:useLocalDpi xmlns:a14="http://schemas.microsoft.com/office/drawing/2010/main" val="0"/>
+                        </a:ext>
+                      </a:extLst>
+                    </a:blip>
+                    <a:srcRect/>
+                    <a:stretch>
+                      <a:fillRect/>
+                    </a:stretch>
+                  </pic:blipFill>
+                  <pic:spPr bwMode="auto">
+                    <a:xfrm>
+                      <a:off x="0" y="0"/>
+                      <a:ext cx="5724675" cy="6345204"/>
+                    </a:xfrm>
+                    <a:prstGeom prst="rect">
+                      <a:avLst/>
+                    </a:prstGeom>
+                    <a:noFill/>
+                    <a:ln>
+                      <a:noFill/>
+                    </a:ln>
+                  </pic:spPr>
+                </pic:pic>
+              </a:graphicData>
+            </a:graphic>
+          </wp:inline>
+        </w:drawing>
+      </w:r>
+      <w:r>
+        <w:rPr>
+          <w:lang w:eastAsia="es-SV"/>
+        </w:rPr>
+        <w:br w:type="page"/>
+      </w:r>
+    </w:p>
+    <w:p>
+      <w:pPr>
+        <w:pStyle w:val="Ttulo2"/>
+        <w:numPr>
+          <w:ilvl w:val="0"/>
+          <w:numId w:val="1"/>
+        </w:numPr>
+        <w:rPr>
+          <w:rFonts w:ascii="Arial" w:hAnsi="Arial" w:cs="Arial"/>
+          <w:color w:val="auto"/>
+          <w:sz w:val="28"/>
+          <w:szCs w:val="28"/>
+          <w:lang w:eastAsia="es-SV"/>
+        </w:rPr>
+      </w:pPr>
+      <w:bookmarkStart w:id="10" w:name="_Toc49795282"/>
+      <w:r>
+        <w:rPr>
+          <w:rFonts w:ascii="Arial" w:hAnsi="Arial" w:cs="Arial"/>
+          <w:color w:val="auto"/>
+          <w:sz w:val="28"/>
+          <w:szCs w:val="28"/>
+          <w:lang w:eastAsia="es-SV"/>
+        </w:rPr>
+        <w:lastRenderedPageBreak/>
+        <w:t>C</w:t>
+      </w:r>
+      <w:r>
+        <w:rPr>
+          <w:rFonts w:ascii="Arial" w:hAnsi="Arial" w:cs="Arial"/>
+          <w:color w:val="auto"/>
+          <w:sz w:val="28"/>
+          <w:szCs w:val="28"/>
+          <w:lang w:eastAsia="es-SV"/>
+        </w:rPr>
+        <w:t>ontactos</w:t>
+      </w:r>
+      <w:bookmarkEnd w:id="10"/>
+    </w:p>
+    <w:p>
+      <w:pPr>
+        <w:rPr>
+          <w:lang w:eastAsia="es-SV"/>
+        </w:rPr>
+      </w:pPr>
+    </w:p>
+    <w:p>
+      <w:pPr>
+        <w:rPr>
+          <w:lang w:eastAsia="es-SV"/>
+        </w:rPr>
+      </w:pPr>
+    </w:p>
+    <w:p>
+      <w:pPr>
+        <w:jc w:val="center"/>
+        <w:rPr>
+          <w:lang w:eastAsia="es-SV"/>
+        </w:rPr>
+      </w:pPr>
+      <w:r>
+        <w:rPr>
+          <w:noProof/>
+        </w:rPr>
+        <w:drawing>
+          <wp:inline distT="0" distB="0" distL="0" distR="0" wp14:anchorId="4CB61C12" wp14:editId="245A3FBE">
+            <wp:extent cx="5734050" cy="6355596"/>
+            <wp:effectExtent l="0" t="0" r="0" b="7620"/>
+            <wp:docPr id="8" name="Imagen 8"/>
+            <wp:cNvGraphicFramePr>
+              <a:graphicFrameLocks xmlns:a="http://schemas.openxmlformats.org/drawingml/2006/main" noChangeAspect="1"/>
+            </wp:cNvGraphicFramePr>
+            <a:graphic xmlns:a="http://schemas.openxmlformats.org/drawingml/2006/main">
+              <a:graphicData uri="http://schemas.openxmlformats.org/drawingml/2006/picture">
+                <pic:pic xmlns:pic="http://schemas.openxmlformats.org/drawingml/2006/picture">
+                  <pic:nvPicPr>
+                    <pic:cNvPr id="0" name="Picture 14"/>
+                    <pic:cNvPicPr>
+                      <a:picLocks noChangeAspect="1" noChangeArrowheads="1"/>
+                    </pic:cNvPicPr>
+                  </pic:nvPicPr>
+                  <pic:blipFill>
+                    <a:blip r:embed="rId11">
+                      <a:extLst>
+                        <a:ext uri="{28A0092B-C50C-407E-A947-70E740481C1C}">
+                          <a14:useLocalDpi xmlns:a14="http://schemas.microsoft.com/office/drawing/2010/main" val="0"/>
+                        </a:ext>
+                      </a:extLst>
+                    </a:blip>
+                    <a:srcRect/>
+                    <a:stretch>
+                      <a:fillRect/>
+                    </a:stretch>
+                  </pic:blipFill>
+                  <pic:spPr bwMode="auto">
+                    <a:xfrm>
+                      <a:off x="0" y="0"/>
+                      <a:ext cx="5734534" cy="6356132"/>
+                    </a:xfrm>
+                    <a:prstGeom prst="rect">
+                      <a:avLst/>
+                    </a:prstGeom>
+                    <a:noFill/>
+                    <a:ln>
+                      <a:noFill/>
+                    </a:ln>
+                  </pic:spPr>
+                </pic:pic>
+              </a:graphicData>
+            </a:graphic>
+          </wp:inline>
+        </w:drawing>
+      </w:r>
+    </w:p>
+    <w:p>
+      <w:pPr>
+        <w:rPr>
+          <w:lang w:eastAsia="es-SV"/>
+        </w:rPr>
+      </w:pPr>
+      <w:r>
+        <w:rPr>
+          <w:lang w:eastAsia="es-SV"/>
+        </w:rPr>
+        <w:br w:type="page"/>
+      </w:r>
+    </w:p>
+    <w:p>
+      <w:pPr>
+        <w:rPr>
+          <w:lang w:eastAsia="es-SV"/>
+        </w:rPr>
+      </w:pPr>
+    </w:p>
+    <w:p>
+      <w:pPr>
+        <w:pStyle w:val="Ttulo2"/>
+        <w:numPr>
+          <w:ilvl w:val="0"/>
+          <w:numId w:val="1"/>
+        </w:numPr>
+        <w:rPr>
+          <w:rFonts w:ascii="Arial" w:hAnsi="Arial" w:cs="Arial"/>
+          <w:color w:val="auto"/>
+          <w:sz w:val="28"/>
+          <w:szCs w:val="28"/>
+          <w:lang w:eastAsia="es-SV"/>
+        </w:rPr>
+      </w:pPr>
+      <w:bookmarkStart w:id="11" w:name="_Toc49795283"/>
+      <w:r>
+        <w:rPr>
+          <w:rFonts w:ascii="Arial" w:hAnsi="Arial" w:cs="Arial"/>
+          <w:color w:val="auto"/>
+          <w:sz w:val="28"/>
+          <w:szCs w:val="28"/>
+          <w:lang w:eastAsia="es-SV"/>
+        </w:rPr>
+        <w:t>Desarrolladores</w:t>
+      </w:r>
+      <w:bookmarkEnd w:id="11"/>
+    </w:p>
+    <w:p>
+      <w:pPr>
+        <w:rPr>
+          <w:lang w:eastAsia="es-SV"/>
+        </w:rPr>
+      </w:pPr>
+    </w:p>
+    <w:p>
+      <w:pPr>
+        <w:jc w:val="center"/>
+        <w:rPr>
+          <w:lang w:eastAsia="es-SV"/>
+        </w:rPr>
+      </w:pPr>
+      <w:r>
+        <w:rPr>
+          <w:noProof/>
+        </w:rPr>
+        <w:drawing>
+          <wp:inline distT="0" distB="0" distL="0" distR="0" wp14:anchorId="05BDD6F7" wp14:editId="7D060695">
+            <wp:extent cx="5637338" cy="6248400"/>
+            <wp:effectExtent l="0" t="0" r="1905" b="0"/>
+            <wp:docPr id="9" name="Imagen 9"/>
+            <wp:cNvGraphicFramePr>
+              <a:graphicFrameLocks xmlns:a="http://schemas.openxmlformats.org/drawingml/2006/main" noChangeAspect="1"/>
+            </wp:cNvGraphicFramePr>
+            <a:graphic xmlns:a="http://schemas.openxmlformats.org/drawingml/2006/main">
+              <a:graphicData uri="http://schemas.openxmlformats.org/drawingml/2006/picture">
+                <pic:pic xmlns:pic="http://schemas.openxmlformats.org/drawingml/2006/picture">
+                  <pic:nvPicPr>
+                    <pic:cNvPr id="0" name="Picture 16"/>
+                    <pic:cNvPicPr>
+                      <a:picLocks noChangeAspect="1" noChangeArrowheads="1"/>
+                    </pic:cNvPicPr>
+                  </pic:nvPicPr>
+                  <pic:blipFill>
+                    <a:blip r:embed="rId12">
+                      <a:extLst>
+                        <a:ext uri="{28A0092B-C50C-407E-A947-70E740481C1C}">
+                          <a14:useLocalDpi xmlns:a14="http://schemas.microsoft.com/office/drawing/2010/main" val="0"/>
+                        </a:ext>
+                      </a:extLst>
+                    </a:blip>
+                    <a:srcRect/>
+                    <a:stretch>
+                      <a:fillRect/>
+                    </a:stretch>
+                  </pic:blipFill>
+                  <pic:spPr bwMode="auto">
+                    <a:xfrm>
+                      <a:off x="0" y="0"/>
+                      <a:ext cx="5638224" cy="6249382"/>
+                    </a:xfrm>
+                    <a:prstGeom prst="rect">
+                      <a:avLst/>
+                    </a:prstGeom>
+                    <a:noFill/>
+                    <a:ln>
+                      <a:noFill/>
+                    </a:ln>
+                  </pic:spPr>
+                </pic:pic>
+              </a:graphicData>
+            </a:graphic>
+          </wp:inline>
+        </w:drawing>
+      </w:r>
     </w:p>
     <w:p>
       <w:pPr>
@@ -2200,6 +2914,12 @@
     <w:sectPr>
       <w:pgSz w:w="12240" w:h="15840"/>
       <w:pgMar w:top="1417" w:right="1701" w:bottom="1417" w:left="1701" w:header="0" w:footer="0" w:gutter="0"/>
+      <w:pgBorders w:offsetFrom="page">
+        <w:top w:val="thinThickThinSmallGap" w:sz="18" w:space="24" w:color="5E246E"/>
+        <w:left w:val="thinThickThinSmallGap" w:sz="18" w:space="24" w:color="5E246E"/>
+        <w:bottom w:val="thinThickThinSmallGap" w:sz="18" w:space="24" w:color="5E246E"/>
+        <w:right w:val="thinThickThinSmallGap" w:sz="18" w:space="24" w:color="5E246E"/>
+      </w:pgBorders>
       <w:cols w:space="0" w:equalWidth="0">
         <w:col w:w="9099"/>
       </w:cols>
@@ -2210,7 +2930,7 @@
 </file>
 
 <file path=word/numbering.xml><?xml version="1.0" encoding="utf-8"?>
-<w:numbering xmlns:wpc="http://schemas.microsoft.com/office/word/2010/wordprocessingCanvas" xmlns:cx="http://schemas.microsoft.com/office/drawing/2014/chartex" xmlns:cx1="http://schemas.microsoft.com/office/drawing/2015/9/8/chartex" xmlns:cx2="http://schemas.microsoft.com/office/drawing/2015/10/21/chartex" xmlns:cx3="http://schemas.microsoft.com/office/drawing/2016/5/9/chartex" xmlns:cx4="http://schemas.microsoft.com/office/drawing/2016/5/10/chartex" xmlns:cx5="http://schemas.microsoft.com/office/drawing/2016/5/11/chartex" xmlns:cx6="http://schemas.microsoft.com/office/drawing/2016/5/12/chartex" xmlns:cx7="http://schemas.microsoft.com/office/drawing/2016/5/13/chartex" xmlns:cx8="http://schemas.microsoft.com/office/drawing/2016/5/14/chartex" xmlns:mc="http://schemas.openxmlformats.org/markup-compatibility/2006" xmlns:aink="http://schemas.microsoft.com/office/drawing/2016/ink" xmlns:am3d="http://schemas.microsoft.com/office/drawing/2017/model3d" xmlns:o="urn:schemas-microsoft-com:office:office" xmlns:r="http://schemas.openxmlformats.org/officeDocument/2006/relationships" xmlns:m="http://schemas.openxmlformats.org/officeDocument/2006/math" xmlns:v="urn:schemas-microsoft-com:vml" xmlns:wp14="http://schemas.microsoft.com/office/word/2010/wordprocessingDrawing" xmlns:wp="http://schemas.openxmlformats.org/drawingml/2006/wordprocessingDrawing" xmlns:w10="urn:schemas-microsoft-com:office:word" xmlns:w="http://schemas.openxmlformats.org/wordprocessingml/2006/main" xmlns:w14="http://schemas.microsoft.com/office/word/2010/wordml" xmlns:w15="http://schemas.microsoft.com/office/word/2012/wordml" xmlns:w16cex="http://schemas.microsoft.com/office/word/2018/wordml/cex" xmlns:w16cid="http://schemas.microsoft.com/office/word/2016/wordml/cid" xmlns:w16="http://schemas.microsoft.com/office/word/2018/wordml" xmlns:w16se="http://schemas.microsoft.com/office/word/2015/wordml/symex" xmlns:wpg="http://schemas.microsoft.com/office/word/2010/wordprocessingGroup" xmlns:wpi="http://schemas.microsoft.com/office/word/2010/wordprocessingInk" xmlns:wne="http://schemas.microsoft.com/office/word/2006/wordml" xmlns:wps="http://schemas.microsoft.com/office/word/2010/wordprocessingShape" mc:Ignorable="w14 w15 w16se w16cid w16 w16cex wp14">
+<w:numbering xmlns:wpc="http://schemas.microsoft.com/office/word/2010/wordprocessingCanvas" xmlns:cx="http://schemas.microsoft.com/office/drawing/2014/chartex" xmlns:cx1="http://schemas.microsoft.com/office/drawing/2015/9/8/chartex" xmlns:cx2="http://schemas.microsoft.com/office/drawing/2015/10/21/chartex" xmlns:cx3="http://schemas.microsoft.com/office/drawing/2016/5/9/chartex" xmlns:cx4="http://schemas.microsoft.com/office/drawing/2016/5/10/chartex" xmlns:cx5="http://schemas.microsoft.com/office/drawing/2016/5/11/chartex" xmlns:cx6="http://schemas.microsoft.com/office/drawing/2016/5/12/chartex" xmlns:cx7="http://schemas.microsoft.com/office/drawing/2016/5/13/chartex" xmlns:cx8="http://schemas.microsoft.com/office/drawing/2016/5/14/chartex" xmlns:mc="http://schemas.openxmlformats.org/markup-compatibility/2006" xmlns:aink="http://schemas.microsoft.com/office/drawing/2016/ink" xmlns:am3d="http://schemas.microsoft.com/office/drawing/2017/model3d" xmlns:o="urn:schemas-microsoft-com:office:office" xmlns:r="http://schemas.openxmlformats.org/officeDocument/2006/relationships" xmlns:m="http://schemas.openxmlformats.org/officeDocument/2006/math" xmlns:v="urn:schemas-microsoft-com:vml" xmlns:wp14="http://schemas.microsoft.com/office/word/2010/wordprocessingDrawing" xmlns:wp="http://schemas.openxmlformats.org/drawingml/2006/wordprocessingDrawing" xmlns:w10="urn:schemas-microsoft-com:office:word" xmlns:w="http://schemas.openxmlformats.org/wordprocessingml/2006/main" xmlns:w14="http://schemas.microsoft.com/office/word/2010/wordml" xmlns:w15="http://schemas.microsoft.com/office/word/2012/wordml" xmlns:w16cid="http://schemas.microsoft.com/office/word/2016/wordml/cid" xmlns:w16se="http://schemas.microsoft.com/office/word/2015/wordml/symex" xmlns:wpg="http://schemas.microsoft.com/office/word/2010/wordprocessingGroup" xmlns:wpi="http://schemas.microsoft.com/office/word/2010/wordprocessingInk" xmlns:wne="http://schemas.microsoft.com/office/word/2006/wordml" xmlns:wps="http://schemas.microsoft.com/office/word/2010/wordprocessingShape" mc:Ignorable="w14 w15 w16se w16cid wp14">
   <w:abstractNum w:abstractNumId="0" w15:restartNumberingAfterBreak="0">
     <w:nsid w:val="22BD76B9"/>
     <w:multiLevelType w:val="hybridMultilevel"/>
@@ -2536,7 +3256,7 @@
 </file>
 
 <file path=word/styles.xml><?xml version="1.0" encoding="utf-8"?>
-<w:styles xmlns:mc="http://schemas.openxmlformats.org/markup-compatibility/2006" xmlns:r="http://schemas.openxmlformats.org/officeDocument/2006/relationships" xmlns:w="http://schemas.openxmlformats.org/wordprocessingml/2006/main" xmlns:w14="http://schemas.microsoft.com/office/word/2010/wordml" xmlns:w15="http://schemas.microsoft.com/office/word/2012/wordml" xmlns:w16cex="http://schemas.microsoft.com/office/word/2018/wordml/cex" xmlns:w16cid="http://schemas.microsoft.com/office/word/2016/wordml/cid" xmlns:w16="http://schemas.microsoft.com/office/word/2018/wordml" xmlns:w16se="http://schemas.microsoft.com/office/word/2015/wordml/symex" mc:Ignorable="w14 w15 w16se w16cid w16 w16cex">
+<w:styles xmlns:mc="http://schemas.openxmlformats.org/markup-compatibility/2006" xmlns:r="http://schemas.openxmlformats.org/officeDocument/2006/relationships" xmlns:w="http://schemas.openxmlformats.org/wordprocessingml/2006/main" xmlns:w14="http://schemas.microsoft.com/office/word/2010/wordml" xmlns:w15="http://schemas.microsoft.com/office/word/2012/wordml" xmlns:w16cid="http://schemas.microsoft.com/office/word/2016/wordml/cid" xmlns:w16se="http://schemas.microsoft.com/office/word/2015/wordml/symex" mc:Ignorable="w14 w15 w16se w16cid">
   <w:docDefaults>
     <w:rPrDefault>
       <w:rPr>
@@ -2937,11 +3657,11 @@
       <w:lang w:val="es-SV"/>
     </w:rPr>
   </w:style>
-  <w:style w:type="paragraph" w:styleId="Heading1">
+  <w:style w:type="paragraph" w:styleId="Ttulo1">
     <w:name w:val="heading 1"/>
     <w:basedOn w:val="Normal"/>
     <w:next w:val="Normal"/>
-    <w:link w:val="Heading1Char"/>
+    <w:link w:val="Ttulo1Car"/>
     <w:uiPriority w:val="9"/>
     <w:qFormat/>
     <w:rsid w:val="00DE29FC"/>
@@ -2958,11 +3678,11 @@
       <w:szCs w:val="32"/>
     </w:rPr>
   </w:style>
-  <w:style w:type="paragraph" w:styleId="Heading2">
+  <w:style w:type="paragraph" w:styleId="Ttulo2">
     <w:name w:val="heading 2"/>
     <w:basedOn w:val="Normal"/>
     <w:next w:val="Normal"/>
-    <w:link w:val="Heading2Char"/>
+    <w:link w:val="Ttulo2Car"/>
     <w:uiPriority w:val="9"/>
     <w:unhideWhenUsed/>
     <w:qFormat/>
@@ -2980,13 +3700,13 @@
       <w:szCs w:val="26"/>
     </w:rPr>
   </w:style>
-  <w:style w:type="character" w:default="1" w:styleId="DefaultParagraphFont">
+  <w:style w:type="character" w:default="1" w:styleId="Fuentedeprrafopredeter">
     <w:name w:val="Default Paragraph Font"/>
     <w:uiPriority w:val="1"/>
     <w:semiHidden/>
     <w:unhideWhenUsed/>
   </w:style>
-  <w:style w:type="table" w:default="1" w:styleId="TableNormal">
+  <w:style w:type="table" w:default="1" w:styleId="Tablanormal">
     <w:name w:val="Normal Table"/>
     <w:uiPriority w:val="99"/>
     <w:semiHidden/>
@@ -3001,16 +3721,16 @@
       </w:tblCellMar>
     </w:tblPr>
   </w:style>
-  <w:style w:type="numbering" w:default="1" w:styleId="NoList">
+  <w:style w:type="numbering" w:default="1" w:styleId="Sinlista">
     <w:name w:val="No List"/>
     <w:uiPriority w:val="99"/>
     <w:semiHidden/>
     <w:unhideWhenUsed/>
   </w:style>
-  <w:style w:type="character" w:customStyle="1" w:styleId="Heading1Char">
-    <w:name w:val="Heading 1 Char"/>
-    <w:basedOn w:val="DefaultParagraphFont"/>
-    <w:link w:val="Heading1"/>
+  <w:style w:type="character" w:customStyle="1" w:styleId="Ttulo1Car">
+    <w:name w:val="Título 1 Car"/>
+    <w:basedOn w:val="Fuentedeprrafopredeter"/>
+    <w:link w:val="Ttulo1"/>
     <w:uiPriority w:val="9"/>
     <w:rsid w:val="00DE29FC"/>
     <w:rPr>
@@ -3021,9 +3741,9 @@
       <w:lang w:val="es-SV"/>
     </w:rPr>
   </w:style>
-  <w:style w:type="paragraph" w:styleId="TOCHeading">
+  <w:style w:type="paragraph" w:styleId="TtuloTDC">
     <w:name w:val="TOC Heading"/>
-    <w:basedOn w:val="Heading1"/>
+    <w:basedOn w:val="Ttulo1"/>
     <w:next w:val="Normal"/>
     <w:uiPriority w:val="39"/>
     <w:unhideWhenUsed/>
@@ -3036,10 +3756,10 @@
       <w:lang w:eastAsia="es-SV"/>
     </w:rPr>
   </w:style>
-  <w:style w:type="character" w:customStyle="1" w:styleId="Heading2Char">
-    <w:name w:val="Heading 2 Char"/>
-    <w:basedOn w:val="DefaultParagraphFont"/>
-    <w:link w:val="Heading2"/>
+  <w:style w:type="character" w:customStyle="1" w:styleId="Ttulo2Car">
+    <w:name w:val="Título 2 Car"/>
+    <w:basedOn w:val="Fuentedeprrafopredeter"/>
+    <w:link w:val="Ttulo2"/>
     <w:uiPriority w:val="9"/>
     <w:rsid w:val="00733F92"/>
     <w:rPr>
@@ -3050,7 +3770,7 @@
       <w:lang w:val="es-SV"/>
     </w:rPr>
   </w:style>
-  <w:style w:type="paragraph" w:styleId="TOC1">
+  <w:style w:type="paragraph" w:styleId="TDC1">
     <w:name w:val="toc 1"/>
     <w:basedOn w:val="Normal"/>
     <w:next w:val="Normal"/>
@@ -3062,7 +3782,7 @@
       <w:spacing w:after="100"/>
     </w:pPr>
   </w:style>
-  <w:style w:type="paragraph" w:styleId="TOC2">
+  <w:style w:type="paragraph" w:styleId="TDC2">
     <w:name w:val="toc 2"/>
     <w:basedOn w:val="Normal"/>
     <w:next w:val="Normal"/>
@@ -3075,9 +3795,9 @@
       <w:ind w:left="220"/>
     </w:pPr>
   </w:style>
-  <w:style w:type="character" w:styleId="Hyperlink">
+  <w:style w:type="character" w:styleId="Hipervnculo">
     <w:name w:val="Hyperlink"/>
-    <w:basedOn w:val="DefaultParagraphFont"/>
+    <w:basedOn w:val="Fuentedeprrafopredeter"/>
     <w:uiPriority w:val="99"/>
     <w:unhideWhenUsed/>
     <w:rsid w:val="00724919"/>
@@ -3086,7 +3806,7 @@
       <w:u w:val="single"/>
     </w:rPr>
   </w:style>
-  <w:style w:type="paragraph" w:styleId="ListParagraph">
+  <w:style w:type="paragraph" w:styleId="Prrafodelista">
     <w:name w:val="List Paragraph"/>
     <w:basedOn w:val="Normal"/>
     <w:uiPriority w:val="34"/>
@@ -3366,7 +4086,7 @@
 </file>
 
 <file path=customXml/itemProps1.xml><?xml version="1.0" encoding="utf-8"?>
-<ds:datastoreItem xmlns:ds="http://schemas.openxmlformats.org/officeDocument/2006/customXml" ds:itemID="{579AD090-DC82-4F52-B1FA-D986BDF2556A}">
+<ds:datastoreItem xmlns:ds="http://schemas.openxmlformats.org/officeDocument/2006/customXml" ds:itemID="{D5FAB2E2-EEEA-45DC-B73E-9747EBF4C35E}">
   <ds:schemaRefs>
     <ds:schemaRef ds:uri="http://schemas.openxmlformats.org/officeDocument/2006/bibliography"/>
   </ds:schemaRefs>

</xml_diff>

<commit_message>
Agregado de presentacion y arreglos al documento
</commit_message>
<xml_diff>
--- a/Documento/Help-Desk_Documento.docx
+++ b/Documento/Help-Desk_Documento.docx
@@ -1,6 +1,6 @@
 
 <file path=word/document.xml><?xml version="1.0" encoding="utf-8"?>
-<w:document xmlns:wpc="http://schemas.microsoft.com/office/word/2010/wordprocessingCanvas" xmlns:cx="http://schemas.microsoft.com/office/drawing/2014/chartex" xmlns:cx1="http://schemas.microsoft.com/office/drawing/2015/9/8/chartex" xmlns:cx2="http://schemas.microsoft.com/office/drawing/2015/10/21/chartex" xmlns:cx3="http://schemas.microsoft.com/office/drawing/2016/5/9/chartex" xmlns:cx4="http://schemas.microsoft.com/office/drawing/2016/5/10/chartex" xmlns:cx5="http://schemas.microsoft.com/office/drawing/2016/5/11/chartex" xmlns:cx6="http://schemas.microsoft.com/office/drawing/2016/5/12/chartex" xmlns:cx7="http://schemas.microsoft.com/office/drawing/2016/5/13/chartex" xmlns:cx8="http://schemas.microsoft.com/office/drawing/2016/5/14/chartex" xmlns:mc="http://schemas.openxmlformats.org/markup-compatibility/2006" xmlns:aink="http://schemas.microsoft.com/office/drawing/2016/ink" xmlns:am3d="http://schemas.microsoft.com/office/drawing/2017/model3d" xmlns:o="urn:schemas-microsoft-com:office:office" xmlns:r="http://schemas.openxmlformats.org/officeDocument/2006/relationships" xmlns:m="http://schemas.openxmlformats.org/officeDocument/2006/math" xmlns:v="urn:schemas-microsoft-com:vml" xmlns:wp14="http://schemas.microsoft.com/office/word/2010/wordprocessingDrawing" xmlns:wp="http://schemas.openxmlformats.org/drawingml/2006/wordprocessingDrawing" xmlns:w10="urn:schemas-microsoft-com:office:word" xmlns:w="http://schemas.openxmlformats.org/wordprocessingml/2006/main" xmlns:w14="http://schemas.microsoft.com/office/word/2010/wordml" xmlns:w15="http://schemas.microsoft.com/office/word/2012/wordml" xmlns:w16cid="http://schemas.microsoft.com/office/word/2016/wordml/cid" xmlns:w16se="http://schemas.microsoft.com/office/word/2015/wordml/symex" xmlns:wpg="http://schemas.microsoft.com/office/word/2010/wordprocessingGroup" xmlns:wpi="http://schemas.microsoft.com/office/word/2010/wordprocessingInk" xmlns:wne="http://schemas.microsoft.com/office/word/2006/wordml" xmlns:wps="http://schemas.microsoft.com/office/word/2010/wordprocessingShape" mc:Ignorable="w14 w15 w16se w16cid wp14">
+<w:document xmlns:wpc="http://schemas.microsoft.com/office/word/2010/wordprocessingCanvas" xmlns:cx="http://schemas.microsoft.com/office/drawing/2014/chartex" xmlns:cx1="http://schemas.microsoft.com/office/drawing/2015/9/8/chartex" xmlns:mc="http://schemas.openxmlformats.org/markup-compatibility/2006" xmlns:o="urn:schemas-microsoft-com:office:office" xmlns:r="http://schemas.openxmlformats.org/officeDocument/2006/relationships" xmlns:m="http://schemas.openxmlformats.org/officeDocument/2006/math" xmlns:v="urn:schemas-microsoft-com:vml" xmlns:wp14="http://schemas.microsoft.com/office/word/2010/wordprocessingDrawing" xmlns:wp="http://schemas.openxmlformats.org/drawingml/2006/wordprocessingDrawing" xmlns:w10="urn:schemas-microsoft-com:office:word" xmlns:w="http://schemas.openxmlformats.org/wordprocessingml/2006/main" xmlns:w14="http://schemas.microsoft.com/office/word/2010/wordml" xmlns:w15="http://schemas.microsoft.com/office/word/2012/wordml" xmlns:w16se="http://schemas.microsoft.com/office/word/2015/wordml/symex" xmlns:wpg="http://schemas.microsoft.com/office/word/2010/wordprocessingGroup" xmlns:wpi="http://schemas.microsoft.com/office/word/2010/wordprocessingInk" xmlns:wne="http://schemas.microsoft.com/office/word/2006/wordml" xmlns:wps="http://schemas.microsoft.com/office/word/2010/wordprocessingShape" mc:Ignorable="w14 w15 w16se wp14">
   <w:body>
     <w:p>
       <w:pPr>
@@ -204,6 +204,7 @@
       <w:r>
         <w:rPr>
           <w:noProof/>
+          <w:lang w:val="en-US"/>
         </w:rPr>
         <w:drawing>
           <wp:anchor distT="0" distB="0" distL="114300" distR="114300" simplePos="0" relativeHeight="251659264" behindDoc="1" locked="0" layoutInCell="1" allowOverlap="1" wp14:anchorId="629CD40C" wp14:editId="357FB1B1">
@@ -231,7 +232,7 @@
                     </pic:cNvPicPr>
                   </pic:nvPicPr>
                   <pic:blipFill>
-                    <a:blip r:embed="rId6">
+                    <a:blip r:embed="rId8">
                       <a:extLst>
                         <a:ext uri="{28A0092B-C50C-407E-A947-70E740481C1C}">
                           <a14:useLocalDpi xmlns:a14="http://schemas.microsoft.com/office/drawing/2010/main" val="0"/>
@@ -319,8 +320,21 @@
         <w:t>“</w:t>
       </w:r>
       <w:r>
-        <w:t>Problema 1: Help Desk</w:t>
-      </w:r>
+        <w:t xml:space="preserve">Problema 1: </w:t>
+      </w:r>
+      <w:proofErr w:type="spellStart"/>
+      <w:r>
+        <w:t>Help</w:t>
+      </w:r>
+      <w:proofErr w:type="spellEnd"/>
+      <w:r>
+        <w:t xml:space="preserve"> </w:t>
+      </w:r>
+      <w:proofErr w:type="spellStart"/>
+      <w:r>
+        <w:t>Desk</w:t>
+      </w:r>
+      <w:proofErr w:type="spellEnd"/>
       <w:r>
         <w:t>”</w:t>
       </w:r>
@@ -423,8 +437,16 @@
         <w:spacing w:line="360" w:lineRule="auto"/>
         <w:jc w:val="center"/>
       </w:pPr>
-      <w:r>
-        <w:t>Arevalo Henríquez, Erick Fabricio</w:t>
+      <w:proofErr w:type="spellStart"/>
+      <w:r>
+        <w:t>Á</w:t>
+      </w:r>
+      <w:r>
+        <w:t>revalo</w:t>
+      </w:r>
+      <w:proofErr w:type="spellEnd"/>
+      <w:r>
+        <w:t xml:space="preserve"> Henríquez, Erick Fabricio</w:t>
       </w:r>
       <w:r>
         <w:tab/>
@@ -993,7 +1015,6 @@
               <w:rPr>
                 <w:rStyle w:val="Hipervnculo"/>
                 <w:rFonts w:cs="Arial"/>
-                <w:b/>
                 <w:bCs/>
                 <w:noProof/>
                 <w:lang w:eastAsia="es-SV"/>
@@ -1537,23 +1558,26 @@
     </w:sdt>
     <w:p/>
     <w:p>
+      <w:pPr>
+        <w:sectPr>
+          <w:pgSz w:w="12240" w:h="15840"/>
+          <w:pgMar w:top="1417" w:right="1701" w:bottom="1417" w:left="1701" w:header="0" w:footer="0" w:gutter="0"/>
+          <w:cols w:space="0" w:equalWidth="0">
+            <w:col w:w="9099"/>
+          </w:cols>
+          <w:docGrid w:linePitch="360"/>
+        </w:sectPr>
+      </w:pPr>
+      <w:bookmarkStart w:id="0" w:name="_GoBack"/>
+      <w:bookmarkEnd w:id="0"/>
       <w:r>
         <w:br w:type="page"/>
       </w:r>
     </w:p>
+    <w:p/>
     <w:p>
       <w:pPr>
         <w:pStyle w:val="Ttulo1"/>
-        <w:rPr>
-          <w:rFonts w:ascii="Arial" w:hAnsi="Arial" w:cs="Arial"/>
-          <w:b/>
-          <w:bCs/>
-          <w:color w:val="auto"/>
-          <w:lang w:eastAsia="es-SV"/>
-        </w:rPr>
-      </w:pPr>
-      <w:bookmarkStart w:id="0" w:name="_Toc49795273"/>
-      <w:r>
         <w:rPr>
           <w:rFonts w:ascii="Arial" w:hAnsi="Arial" w:cs="Arial"/>
           <w:b/>
@@ -1561,54 +1585,8 @@
           <w:color w:val="auto"/>
           <w:lang w:val="es-ES" w:eastAsia="es-SV"/>
         </w:rPr>
-        <w:lastRenderedPageBreak/>
-        <w:t>Introducción</w:t>
-      </w:r>
-      <w:bookmarkEnd w:id="0"/>
-    </w:p>
-    <w:p>
-      <w:pPr>
-        <w:jc w:val="both"/>
-        <w:rPr>
-          <w:lang w:eastAsia="es-SV"/>
-        </w:rPr>
-      </w:pPr>
-    </w:p>
-    <w:p>
-      <w:pPr>
-        <w:jc w:val="both"/>
-        <w:rPr>
-          <w:lang w:eastAsia="es-SV"/>
-        </w:rPr>
-      </w:pPr>
-    </w:p>
-    <w:p>
-      <w:pPr>
-        <w:rPr>
-          <w:lang w:eastAsia="es-SV"/>
-        </w:rPr>
-      </w:pPr>
-      <w:r>
-        <w:rPr>
-          <w:lang w:eastAsia="es-SV"/>
-        </w:rPr>
-        <w:br w:type="page"/>
-      </w:r>
-    </w:p>
-    <w:p>
-      <w:pPr>
-        <w:pStyle w:val="Ttulo1"/>
-        <w:rPr>
-          <w:rFonts w:ascii="Arial" w:hAnsi="Arial" w:cs="Arial"/>
-          <w:b/>
-          <w:bCs/>
-          <w:color w:val="auto"/>
-          <w:lang w:eastAsia="es-SV"/>
-        </w:rPr>
-      </w:pPr>
-      <w:bookmarkStart w:id="1" w:name="_Toc49795274"/>
-      <w:bookmarkStart w:id="2" w:name="_GoBack"/>
-      <w:bookmarkEnd w:id="2"/>
+      </w:pPr>
+      <w:bookmarkStart w:id="1" w:name="_Toc49795273"/>
       <w:r>
         <w:rPr>
           <w:rFonts w:ascii="Arial" w:hAnsi="Arial" w:cs="Arial"/>
@@ -1617,10 +1595,130 @@
           <w:color w:val="auto"/>
           <w:lang w:val="es-ES" w:eastAsia="es-SV"/>
         </w:rPr>
+        <w:t>Introducción</w:t>
+      </w:r>
+      <w:bookmarkEnd w:id="1"/>
+    </w:p>
+    <w:p>
+      <w:pPr>
+        <w:rPr>
+          <w:lang w:val="es-ES" w:eastAsia="es-SV"/>
+        </w:rPr>
+      </w:pPr>
+    </w:p>
+    <w:p>
+      <w:pPr>
+        <w:jc w:val="both"/>
+        <w:rPr>
+          <w:lang w:eastAsia="es-SV"/>
+        </w:rPr>
+      </w:pPr>
+      <w:r>
+        <w:rPr>
+          <w:lang w:eastAsia="es-SV"/>
+        </w:rPr>
+        <w:t xml:space="preserve">El presente documento describe el modelo diseño del sitio web de </w:t>
+      </w:r>
+      <w:proofErr w:type="spellStart"/>
+      <w:r>
+        <w:rPr>
+          <w:lang w:eastAsia="es-SV"/>
+        </w:rPr>
+        <w:t>HelpDesk</w:t>
+      </w:r>
+      <w:proofErr w:type="spellEnd"/>
+      <w:r>
+        <w:rPr>
+          <w:lang w:eastAsia="es-SV"/>
+        </w:rPr>
+        <w:t xml:space="preserve">, el cual está orientado a brindar soporte técnico, razón por la </w:t>
+      </w:r>
+      <w:proofErr w:type="spellStart"/>
+      <w:r>
+        <w:rPr>
+          <w:lang w:eastAsia="es-SV"/>
+        </w:rPr>
+        <w:t>cuál</w:t>
+      </w:r>
+      <w:proofErr w:type="spellEnd"/>
+      <w:r>
+        <w:rPr>
+          <w:lang w:eastAsia="es-SV"/>
+        </w:rPr>
+        <w:t xml:space="preserve"> se ha construido para permitir a los usuarios acceder, buscar y solventar sus dudas de la manera más eficiente, evitando </w:t>
+      </w:r>
+      <w:r>
+        <w:rPr>
+          <w:lang w:eastAsia="es-SV"/>
+        </w:rPr>
+        <w:t>clics</w:t>
+      </w:r>
+      <w:r>
+        <w:rPr>
+          <w:i/>
+          <w:iCs/>
+          <w:lang w:eastAsia="es-SV"/>
+        </w:rPr>
+        <w:t xml:space="preserve"> </w:t>
+      </w:r>
+      <w:r>
+        <w:rPr>
+          <w:lang w:eastAsia="es-SV"/>
+        </w:rPr>
+        <w:t>innecesarios o elementos que entorpezcan la experiencia del usuario.</w:t>
+      </w:r>
+    </w:p>
+    <w:p>
+      <w:pPr>
+        <w:jc w:val="both"/>
+        <w:rPr>
+          <w:lang w:eastAsia="es-SV"/>
+        </w:rPr>
+      </w:pPr>
+      <w:r>
+        <w:rPr>
+          <w:lang w:eastAsia="es-SV"/>
+        </w:rPr>
+        <w:t xml:space="preserve">También detalla los alcances y limitaciones con las que el proyecto se topará durante su desarrollo debido a los requerimientos solicitados. </w:t>
+      </w:r>
+    </w:p>
+    <w:p>
+      <w:pPr>
+        <w:rPr>
+          <w:lang w:eastAsia="es-SV"/>
+        </w:rPr>
+      </w:pPr>
+      <w:r>
+        <w:rPr>
+          <w:lang w:eastAsia="es-SV"/>
+        </w:rPr>
+        <w:br w:type="page"/>
+      </w:r>
+    </w:p>
+    <w:p>
+      <w:pPr>
+        <w:pStyle w:val="Ttulo1"/>
+        <w:rPr>
+          <w:rFonts w:ascii="Arial" w:hAnsi="Arial" w:cs="Arial"/>
+          <w:b/>
+          <w:bCs/>
+          <w:color w:val="auto"/>
+          <w:lang w:eastAsia="es-SV"/>
+        </w:rPr>
+      </w:pPr>
+      <w:bookmarkStart w:id="2" w:name="_Toc49795274"/>
+      <w:r>
+        <w:rPr>
+          <w:rFonts w:ascii="Arial" w:hAnsi="Arial" w:cs="Arial"/>
+          <w:b/>
+          <w:bCs/>
+          <w:color w:val="auto"/>
+          <w:lang w:val="es-ES" w:eastAsia="es-SV"/>
+        </w:rPr>
         <w:lastRenderedPageBreak/>
         <w:t>Alcances</w:t>
       </w:r>
-      <w:bookmarkEnd w:id="1"/>
+      <w:bookmarkEnd w:id="2"/>
     </w:p>
     <w:p>
       <w:pPr>
@@ -1754,8 +1852,16 @@
         <w:rPr>
           <w:lang w:eastAsia="es-SV"/>
         </w:rPr>
-        <w:t xml:space="preserve"> actuales de los Lenguajes de maquetación, Frameworks</w:t>
-      </w:r>
+        <w:t xml:space="preserve"> actuales de los Lenguajes de maquetación, </w:t>
+      </w:r>
+      <w:proofErr w:type="spellStart"/>
+      <w:r>
+        <w:rPr>
+          <w:lang w:eastAsia="es-SV"/>
+        </w:rPr>
+        <w:t>Frameworks</w:t>
+      </w:r>
+      <w:proofErr w:type="spellEnd"/>
       <w:r>
         <w:rPr>
           <w:lang w:eastAsia="es-SV"/>
@@ -1995,41 +2101,6 @@
     </w:p>
     <w:p>
       <w:pPr>
-        <w:pStyle w:val="Prrafodelista"/>
-        <w:numPr>
-          <w:ilvl w:val="0"/>
-          <w:numId w:val="3"/>
-        </w:numPr>
-        <w:jc w:val="both"/>
-        <w:rPr>
-          <w:lang w:eastAsia="es-SV"/>
-        </w:rPr>
-      </w:pPr>
-      <w:r>
-        <w:rPr>
-          <w:lang w:eastAsia="es-SV"/>
-        </w:rPr>
-        <w:t>La información introductoria de la página principal se limitará a hablar sobre el objetivo y la función que cumple el sistema web.</w:t>
-      </w:r>
-    </w:p>
-    <w:p>
-      <w:pPr>
-        <w:jc w:val="both"/>
-        <w:rPr>
-          <w:lang w:eastAsia="es-SV"/>
-        </w:rPr>
-      </w:pPr>
-    </w:p>
-    <w:p>
-      <w:pPr>
-        <w:jc w:val="both"/>
-        <w:rPr>
-          <w:lang w:eastAsia="es-SV"/>
-        </w:rPr>
-      </w:pPr>
-    </w:p>
-    <w:p>
-      <w:pPr>
         <w:jc w:val="both"/>
         <w:rPr>
           <w:lang w:eastAsia="es-SV"/>
@@ -2105,7 +2176,7 @@
       <w:r>
         <w:rPr>
           <w:noProof/>
-          <w:lang w:eastAsia="es-SV"/>
+          <w:lang w:val="en-US"/>
         </w:rPr>
         <w:drawing>
           <wp:inline distT="0" distB="0" distL="0" distR="0" wp14:anchorId="7ED0AB43" wp14:editId="264732FC">
@@ -2123,7 +2194,7 @@
                     <pic:cNvPicPr/>
                   </pic:nvPicPr>
                   <pic:blipFill>
-                    <a:blip r:embed="rId7">
+                    <a:blip r:embed="rId9">
                       <a:extLst>
                         <a:ext uri="{28A0092B-C50C-407E-A947-70E740481C1C}">
                           <a14:useLocalDpi xmlns:a14="http://schemas.microsoft.com/office/drawing/2010/main" val="0"/>
@@ -2245,12 +2316,13 @@
       <w:r>
         <w:rPr>
           <w:noProof/>
+          <w:lang w:val="en-US"/>
         </w:rPr>
         <w:drawing>
-          <wp:inline distT="0" distB="0" distL="0" distR="0" wp14:anchorId="47F52499" wp14:editId="7343F0CA">
-            <wp:extent cx="5312898" cy="7181850"/>
-            <wp:effectExtent l="0" t="0" r="2540" b="0"/>
-            <wp:docPr id="3" name="Imagen 3"/>
+          <wp:inline distT="0" distB="0" distL="0" distR="0" wp14:anchorId="0F20AA4C" wp14:editId="22F3EFB0">
+            <wp:extent cx="5612130" cy="5796942"/>
+            <wp:effectExtent l="0" t="0" r="7620" b="0"/>
+            <wp:docPr id="8" name="Imagen 8" descr="D:\Users\GBC\Downloads\Home01.png"/>
             <wp:cNvGraphicFramePr>
               <a:graphicFrameLocks xmlns:a="http://schemas.openxmlformats.org/drawingml/2006/main" noChangeAspect="1"/>
             </wp:cNvGraphicFramePr>
@@ -2258,13 +2330,13 @@
               <a:graphicData uri="http://schemas.openxmlformats.org/drawingml/2006/picture">
                 <pic:pic xmlns:pic="http://schemas.openxmlformats.org/drawingml/2006/picture">
                   <pic:nvPicPr>
-                    <pic:cNvPr id="0" name="Picture 1"/>
+                    <pic:cNvPr id="0" name="Picture 1" descr="D:\Users\GBC\Downloads\Home01.png"/>
                     <pic:cNvPicPr>
                       <a:picLocks noChangeAspect="1" noChangeArrowheads="1"/>
                     </pic:cNvPicPr>
                   </pic:nvPicPr>
                   <pic:blipFill>
-                    <a:blip r:embed="rId8">
+                    <a:blip r:embed="rId10">
                       <a:extLst>
                         <a:ext uri="{28A0092B-C50C-407E-A947-70E740481C1C}">
                           <a14:useLocalDpi xmlns:a14="http://schemas.microsoft.com/office/drawing/2010/main" val="0"/>
@@ -2279,7 +2351,7 @@
                   <pic:spPr bwMode="auto">
                     <a:xfrm>
                       <a:off x="0" y="0"/>
-                      <a:ext cx="5323740" cy="7196506"/>
+                      <a:ext cx="5612130" cy="5796942"/>
                     </a:xfrm>
                     <a:prstGeom prst="rect">
                       <a:avLst/>
@@ -2347,20 +2419,6 @@
     </w:p>
     <w:p>
       <w:pPr>
-        <w:rPr>
-          <w:lang w:eastAsia="es-SV"/>
-        </w:rPr>
-      </w:pPr>
-    </w:p>
-    <w:p>
-      <w:pPr>
-        <w:rPr>
-          <w:lang w:eastAsia="es-SV"/>
-        </w:rPr>
-      </w:pPr>
-    </w:p>
-    <w:p>
-      <w:pPr>
         <w:jc w:val="center"/>
         <w:rPr>
           <w:lang w:eastAsia="es-SV"/>
@@ -2369,6 +2427,7 @@
       <w:r>
         <w:rPr>
           <w:noProof/>
+          <w:lang w:val="en-US"/>
         </w:rPr>
         <w:drawing>
           <wp:inline distT="0" distB="0" distL="0" distR="0" wp14:anchorId="26460A41" wp14:editId="71EEB788">
@@ -2388,7 +2447,7 @@
                     </pic:cNvPicPr>
                   </pic:nvPicPr>
                   <pic:blipFill>
-                    <a:blip r:embed="rId9">
+                    <a:blip r:embed="rId11">
                       <a:extLst>
                         <a:ext uri="{28A0092B-C50C-407E-A947-70E740481C1C}">
                           <a14:useLocalDpi xmlns:a14="http://schemas.microsoft.com/office/drawing/2010/main" val="0"/>
@@ -2479,6 +2538,7 @@
       <w:r>
         <w:rPr>
           <w:noProof/>
+          <w:lang w:val="en-US"/>
         </w:rPr>
         <w:drawing>
           <wp:inline distT="0" distB="0" distL="0" distR="0" wp14:anchorId="541127B7" wp14:editId="7966D762">
@@ -2498,7 +2558,7 @@
                     </pic:cNvPicPr>
                   </pic:nvPicPr>
                   <pic:blipFill>
-                    <a:blip r:embed="rId10">
+                    <a:blip r:embed="rId12">
                       <a:extLst>
                         <a:ext uri="{28A0092B-C50C-407E-A947-70E740481C1C}">
                           <a14:useLocalDpi xmlns:a14="http://schemas.microsoft.com/office/drawing/2010/main" val="0"/>
@@ -2581,20 +2641,6 @@
     </w:p>
     <w:p>
       <w:pPr>
-        <w:rPr>
-          <w:lang w:eastAsia="es-SV"/>
-        </w:rPr>
-      </w:pPr>
-    </w:p>
-    <w:p>
-      <w:pPr>
-        <w:rPr>
-          <w:lang w:eastAsia="es-SV"/>
-        </w:rPr>
-      </w:pPr>
-    </w:p>
-    <w:p>
-      <w:pPr>
         <w:jc w:val="center"/>
         <w:rPr>
           <w:lang w:eastAsia="es-SV"/>
@@ -2603,6 +2649,7 @@
       <w:r>
         <w:rPr>
           <w:noProof/>
+          <w:lang w:val="en-US"/>
         </w:rPr>
         <w:drawing>
           <wp:inline distT="0" distB="0" distL="0" distR="0" wp14:anchorId="48FA06B7" wp14:editId="3C769BF4">
@@ -2622,7 +2669,7 @@
                     </pic:cNvPicPr>
                   </pic:nvPicPr>
                   <pic:blipFill>
-                    <a:blip r:embed="rId11">
+                    <a:blip r:embed="rId13">
                       <a:extLst>
                         <a:ext uri="{28A0092B-C50C-407E-A947-70E740481C1C}">
                           <a14:useLocalDpi xmlns:a14="http://schemas.microsoft.com/office/drawing/2010/main" val="0"/>
@@ -2685,17 +2732,7 @@
           <w:lang w:eastAsia="es-SV"/>
         </w:rPr>
         <w:lastRenderedPageBreak/>
-        <w:t>C</w:t>
-      </w:r>
-      <w:r>
-        <w:rPr>
-          <w:rFonts w:ascii="Arial" w:hAnsi="Arial" w:cs="Arial"/>
-          <w:color w:val="auto"/>
-          <w:sz w:val="28"/>
-          <w:szCs w:val="28"/>
-          <w:lang w:eastAsia="es-SV"/>
-        </w:rPr>
-        <w:t>ontactos</w:t>
+        <w:t>Contactos</w:t>
       </w:r>
       <w:bookmarkEnd w:id="10"/>
     </w:p>
@@ -2708,13 +2745,6 @@
     </w:p>
     <w:p>
       <w:pPr>
-        <w:rPr>
-          <w:lang w:eastAsia="es-SV"/>
-        </w:rPr>
-      </w:pPr>
-    </w:p>
-    <w:p>
-      <w:pPr>
         <w:jc w:val="center"/>
         <w:rPr>
           <w:lang w:eastAsia="es-SV"/>
@@ -2723,12 +2753,13 @@
       <w:r>
         <w:rPr>
           <w:noProof/>
+          <w:lang w:val="en-US"/>
         </w:rPr>
         <w:drawing>
-          <wp:inline distT="0" distB="0" distL="0" distR="0" wp14:anchorId="4CB61C12" wp14:editId="245A3FBE">
-            <wp:extent cx="5734050" cy="6355596"/>
-            <wp:effectExtent l="0" t="0" r="0" b="7620"/>
-            <wp:docPr id="8" name="Imagen 8"/>
+          <wp:inline distT="0" distB="0" distL="0" distR="0" wp14:anchorId="2E154835" wp14:editId="51F6A7B6">
+            <wp:extent cx="5612130" cy="6214110"/>
+            <wp:effectExtent l="0" t="0" r="7620" b="0"/>
+            <wp:docPr id="7" name="Imagen 7" descr="Captura de pantalla de un celular&#10;&#10;Descripción generada automáticamente"/>
             <wp:cNvGraphicFramePr>
               <a:graphicFrameLocks xmlns:a="http://schemas.openxmlformats.org/drawingml/2006/main" noChangeAspect="1"/>
             </wp:cNvGraphicFramePr>
@@ -2736,36 +2767,29 @@
               <a:graphicData uri="http://schemas.openxmlformats.org/drawingml/2006/picture">
                 <pic:pic xmlns:pic="http://schemas.openxmlformats.org/drawingml/2006/picture">
                   <pic:nvPicPr>
-                    <pic:cNvPr id="0" name="Picture 14"/>
-                    <pic:cNvPicPr>
-                      <a:picLocks noChangeAspect="1" noChangeArrowheads="1"/>
-                    </pic:cNvPicPr>
+                    <pic:cNvPr id="7" name="Imagen 7" descr="Captura de pantalla de un celular&#10;&#10;Descripción generada automáticamente"/>
+                    <pic:cNvPicPr/>
                   </pic:nvPicPr>
                   <pic:blipFill>
-                    <a:blip r:embed="rId11">
+                    <a:blip r:embed="rId14">
                       <a:extLst>
                         <a:ext uri="{28A0092B-C50C-407E-A947-70E740481C1C}">
                           <a14:useLocalDpi xmlns:a14="http://schemas.microsoft.com/office/drawing/2010/main" val="0"/>
                         </a:ext>
                       </a:extLst>
                     </a:blip>
-                    <a:srcRect/>
                     <a:stretch>
                       <a:fillRect/>
                     </a:stretch>
                   </pic:blipFill>
-                  <pic:spPr bwMode="auto">
+                  <pic:spPr>
                     <a:xfrm>
                       <a:off x="0" y="0"/>
-                      <a:ext cx="5734534" cy="6356132"/>
+                      <a:ext cx="5612130" cy="6214110"/>
                     </a:xfrm>
                     <a:prstGeom prst="rect">
                       <a:avLst/>
                     </a:prstGeom>
-                    <a:noFill/>
-                    <a:ln>
-                      <a:noFill/>
-                    </a:ln>
                   </pic:spPr>
                 </pic:pic>
               </a:graphicData>
@@ -2789,13 +2813,6 @@
     </w:p>
     <w:p>
       <w:pPr>
-        <w:rPr>
-          <w:lang w:eastAsia="es-SV"/>
-        </w:rPr>
-      </w:pPr>
-    </w:p>
-    <w:p>
-      <w:pPr>
         <w:pStyle w:val="Ttulo2"/>
         <w:numPr>
           <w:ilvl w:val="0"/>
@@ -2818,6 +2835,7 @@
           <w:szCs w:val="28"/>
           <w:lang w:eastAsia="es-SV"/>
         </w:rPr>
+        <w:lastRenderedPageBreak/>
         <w:t>Desarrolladores</w:t>
       </w:r>
       <w:bookmarkEnd w:id="11"/>
@@ -2839,6 +2857,7 @@
       <w:r>
         <w:rPr>
           <w:noProof/>
+          <w:lang w:val="en-US"/>
         </w:rPr>
         <w:drawing>
           <wp:inline distT="0" distB="0" distL="0" distR="0" wp14:anchorId="05BDD6F7" wp14:editId="7D060695">
@@ -2858,7 +2877,7 @@
                     </pic:cNvPicPr>
                   </pic:nvPicPr>
                   <pic:blipFill>
-                    <a:blip r:embed="rId12">
+                    <a:blip r:embed="rId15">
                       <a:extLst>
                         <a:ext uri="{28A0092B-C50C-407E-A947-70E740481C1C}">
                           <a14:useLocalDpi xmlns:a14="http://schemas.microsoft.com/office/drawing/2010/main" val="0"/>
@@ -2912,14 +2931,10 @@
       </w:pPr>
     </w:p>
     <w:sectPr>
+      <w:headerReference w:type="default" r:id="rId16"/>
+      <w:footerReference w:type="default" r:id="rId17"/>
       <w:pgSz w:w="12240" w:h="15840"/>
       <w:pgMar w:top="1417" w:right="1701" w:bottom="1417" w:left="1701" w:header="0" w:footer="0" w:gutter="0"/>
-      <w:pgBorders w:offsetFrom="page">
-        <w:top w:val="thinThickThinSmallGap" w:sz="18" w:space="24" w:color="5E246E"/>
-        <w:left w:val="thinThickThinSmallGap" w:sz="18" w:space="24" w:color="5E246E"/>
-        <w:bottom w:val="thinThickThinSmallGap" w:sz="18" w:space="24" w:color="5E246E"/>
-        <w:right w:val="thinThickThinSmallGap" w:sz="18" w:space="24" w:color="5E246E"/>
-      </w:pgBorders>
       <w:cols w:space="0" w:equalWidth="0">
         <w:col w:w="9099"/>
       </w:cols>
@@ -2929,8 +2944,114 @@
 </w:document>
 </file>
 
+<file path=word/endnotes.xml><?xml version="1.0" encoding="utf-8"?>
+<w:endnotes xmlns:wpc="http://schemas.microsoft.com/office/word/2010/wordprocessingCanvas" xmlns:cx="http://schemas.microsoft.com/office/drawing/2014/chartex" xmlns:cx1="http://schemas.microsoft.com/office/drawing/2015/9/8/chartex" xmlns:mc="http://schemas.openxmlformats.org/markup-compatibility/2006" xmlns:o="urn:schemas-microsoft-com:office:office" xmlns:r="http://schemas.openxmlformats.org/officeDocument/2006/relationships" xmlns:m="http://schemas.openxmlformats.org/officeDocument/2006/math" xmlns:v="urn:schemas-microsoft-com:vml" xmlns:wp14="http://schemas.microsoft.com/office/word/2010/wordprocessingDrawing" xmlns:wp="http://schemas.openxmlformats.org/drawingml/2006/wordprocessingDrawing" xmlns:w10="urn:schemas-microsoft-com:office:word" xmlns:w="http://schemas.openxmlformats.org/wordprocessingml/2006/main" xmlns:w14="http://schemas.microsoft.com/office/word/2010/wordml" xmlns:w15="http://schemas.microsoft.com/office/word/2012/wordml" xmlns:w16se="http://schemas.microsoft.com/office/word/2015/wordml/symex" xmlns:wpg="http://schemas.microsoft.com/office/word/2010/wordprocessingGroup" xmlns:wpi="http://schemas.microsoft.com/office/word/2010/wordprocessingInk" xmlns:wne="http://schemas.microsoft.com/office/word/2006/wordml" xmlns:wps="http://schemas.microsoft.com/office/word/2010/wordprocessingShape" mc:Ignorable="w14 w15 w16se wp14">
+  <w:endnote w:type="separator" w:id="-1">
+    <w:p>
+      <w:pPr>
+        <w:spacing w:after="0" w:line="240" w:lineRule="auto"/>
+      </w:pPr>
+      <w:r>
+        <w:separator/>
+      </w:r>
+    </w:p>
+  </w:endnote>
+  <w:endnote w:type="continuationSeparator" w:id="0">
+    <w:p>
+      <w:pPr>
+        <w:spacing w:after="0" w:line="240" w:lineRule="auto"/>
+      </w:pPr>
+      <w:r>
+        <w:continuationSeparator/>
+      </w:r>
+    </w:p>
+  </w:endnote>
+</w:endnotes>
+</file>
+
+<file path=word/footer1.xml><?xml version="1.0" encoding="utf-8"?>
+<w:ftr xmlns:wpc="http://schemas.microsoft.com/office/word/2010/wordprocessingCanvas" xmlns:cx="http://schemas.microsoft.com/office/drawing/2014/chartex" xmlns:cx1="http://schemas.microsoft.com/office/drawing/2015/9/8/chartex" xmlns:mc="http://schemas.openxmlformats.org/markup-compatibility/2006" xmlns:o="urn:schemas-microsoft-com:office:office" xmlns:r="http://schemas.openxmlformats.org/officeDocument/2006/relationships" xmlns:m="http://schemas.openxmlformats.org/officeDocument/2006/math" xmlns:v="urn:schemas-microsoft-com:vml" xmlns:wp14="http://schemas.microsoft.com/office/word/2010/wordprocessingDrawing" xmlns:wp="http://schemas.openxmlformats.org/drawingml/2006/wordprocessingDrawing" xmlns:w10="urn:schemas-microsoft-com:office:word" xmlns:w="http://schemas.openxmlformats.org/wordprocessingml/2006/main" xmlns:w14="http://schemas.microsoft.com/office/word/2010/wordml" xmlns:w15="http://schemas.microsoft.com/office/word/2012/wordml" xmlns:w16se="http://schemas.microsoft.com/office/word/2015/wordml/symex" xmlns:wpg="http://schemas.microsoft.com/office/word/2010/wordprocessingGroup" xmlns:wpi="http://schemas.microsoft.com/office/word/2010/wordprocessingInk" xmlns:wne="http://schemas.microsoft.com/office/word/2006/wordml" xmlns:wps="http://schemas.microsoft.com/office/word/2010/wordprocessingShape" mc:Ignorable="w14 w15 w16se wp14">
+  <w:sdt>
+    <w:sdtPr>
+      <w:id w:val="-346950805"/>
+      <w:docPartObj>
+        <w:docPartGallery w:val="Page Numbers (Bottom of Page)"/>
+        <w:docPartUnique/>
+      </w:docPartObj>
+    </w:sdtPr>
+    <w:sdtContent>
+      <w:p>
+        <w:pPr>
+          <w:pStyle w:val="Piedepgina"/>
+          <w:jc w:val="right"/>
+        </w:pPr>
+        <w:r>
+          <w:fldChar w:fldCharType="begin"/>
+        </w:r>
+        <w:r>
+          <w:instrText>PAGE   \* MERGEFORMAT</w:instrText>
+        </w:r>
+        <w:r>
+          <w:fldChar w:fldCharType="separate"/>
+        </w:r>
+        <w:r>
+          <w:rPr>
+            <w:noProof/>
+            <w:lang w:val="es-ES"/>
+          </w:rPr>
+          <w:t>3</w:t>
+        </w:r>
+        <w:r>
+          <w:fldChar w:fldCharType="end"/>
+        </w:r>
+      </w:p>
+    </w:sdtContent>
+  </w:sdt>
+  <w:p>
+    <w:pPr>
+      <w:pStyle w:val="Piedepgina"/>
+    </w:pPr>
+  </w:p>
+</w:ftr>
+</file>
+
+<file path=word/footnotes.xml><?xml version="1.0" encoding="utf-8"?>
+<w:footnotes xmlns:wpc="http://schemas.microsoft.com/office/word/2010/wordprocessingCanvas" xmlns:cx="http://schemas.microsoft.com/office/drawing/2014/chartex" xmlns:cx1="http://schemas.microsoft.com/office/drawing/2015/9/8/chartex" xmlns:mc="http://schemas.openxmlformats.org/markup-compatibility/2006" xmlns:o="urn:schemas-microsoft-com:office:office" xmlns:r="http://schemas.openxmlformats.org/officeDocument/2006/relationships" xmlns:m="http://schemas.openxmlformats.org/officeDocument/2006/math" xmlns:v="urn:schemas-microsoft-com:vml" xmlns:wp14="http://schemas.microsoft.com/office/word/2010/wordprocessingDrawing" xmlns:wp="http://schemas.openxmlformats.org/drawingml/2006/wordprocessingDrawing" xmlns:w10="urn:schemas-microsoft-com:office:word" xmlns:w="http://schemas.openxmlformats.org/wordprocessingml/2006/main" xmlns:w14="http://schemas.microsoft.com/office/word/2010/wordml" xmlns:w15="http://schemas.microsoft.com/office/word/2012/wordml" xmlns:w16se="http://schemas.microsoft.com/office/word/2015/wordml/symex" xmlns:wpg="http://schemas.microsoft.com/office/word/2010/wordprocessingGroup" xmlns:wpi="http://schemas.microsoft.com/office/word/2010/wordprocessingInk" xmlns:wne="http://schemas.microsoft.com/office/word/2006/wordml" xmlns:wps="http://schemas.microsoft.com/office/word/2010/wordprocessingShape" mc:Ignorable="w14 w15 w16se wp14">
+  <w:footnote w:type="separator" w:id="-1">
+    <w:p>
+      <w:pPr>
+        <w:spacing w:after="0" w:line="240" w:lineRule="auto"/>
+      </w:pPr>
+      <w:r>
+        <w:separator/>
+      </w:r>
+    </w:p>
+  </w:footnote>
+  <w:footnote w:type="continuationSeparator" w:id="0">
+    <w:p>
+      <w:pPr>
+        <w:spacing w:after="0" w:line="240" w:lineRule="auto"/>
+      </w:pPr>
+      <w:r>
+        <w:continuationSeparator/>
+      </w:r>
+    </w:p>
+  </w:footnote>
+</w:footnotes>
+</file>
+
+<file path=word/header1.xml><?xml version="1.0" encoding="utf-8"?>
+<w:hdr xmlns:wpc="http://schemas.microsoft.com/office/word/2010/wordprocessingCanvas" xmlns:cx="http://schemas.microsoft.com/office/drawing/2014/chartex" xmlns:cx1="http://schemas.microsoft.com/office/drawing/2015/9/8/chartex" xmlns:mc="http://schemas.openxmlformats.org/markup-compatibility/2006" xmlns:o="urn:schemas-microsoft-com:office:office" xmlns:r="http://schemas.openxmlformats.org/officeDocument/2006/relationships" xmlns:m="http://schemas.openxmlformats.org/officeDocument/2006/math" xmlns:v="urn:schemas-microsoft-com:vml" xmlns:wp14="http://schemas.microsoft.com/office/word/2010/wordprocessingDrawing" xmlns:wp="http://schemas.openxmlformats.org/drawingml/2006/wordprocessingDrawing" xmlns:w10="urn:schemas-microsoft-com:office:word" xmlns:w="http://schemas.openxmlformats.org/wordprocessingml/2006/main" xmlns:w14="http://schemas.microsoft.com/office/word/2010/wordml" xmlns:w15="http://schemas.microsoft.com/office/word/2012/wordml" xmlns:w16se="http://schemas.microsoft.com/office/word/2015/wordml/symex" xmlns:wpg="http://schemas.microsoft.com/office/word/2010/wordprocessingGroup" xmlns:wpi="http://schemas.microsoft.com/office/word/2010/wordprocessingInk" xmlns:wne="http://schemas.microsoft.com/office/word/2006/wordml" xmlns:wps="http://schemas.microsoft.com/office/word/2010/wordprocessingShape" mc:Ignorable="w14 w15 w16se wp14">
+  <w:p>
+    <w:pPr>
+      <w:pStyle w:val="Encabezado"/>
+    </w:pPr>
+  </w:p>
+</w:hdr>
+</file>
+
 <file path=word/numbering.xml><?xml version="1.0" encoding="utf-8"?>
-<w:numbering xmlns:wpc="http://schemas.microsoft.com/office/word/2010/wordprocessingCanvas" xmlns:cx="http://schemas.microsoft.com/office/drawing/2014/chartex" xmlns:cx1="http://schemas.microsoft.com/office/drawing/2015/9/8/chartex" xmlns:cx2="http://schemas.microsoft.com/office/drawing/2015/10/21/chartex" xmlns:cx3="http://schemas.microsoft.com/office/drawing/2016/5/9/chartex" xmlns:cx4="http://schemas.microsoft.com/office/drawing/2016/5/10/chartex" xmlns:cx5="http://schemas.microsoft.com/office/drawing/2016/5/11/chartex" xmlns:cx6="http://schemas.microsoft.com/office/drawing/2016/5/12/chartex" xmlns:cx7="http://schemas.microsoft.com/office/drawing/2016/5/13/chartex" xmlns:cx8="http://schemas.microsoft.com/office/drawing/2016/5/14/chartex" xmlns:mc="http://schemas.openxmlformats.org/markup-compatibility/2006" xmlns:aink="http://schemas.microsoft.com/office/drawing/2016/ink" xmlns:am3d="http://schemas.microsoft.com/office/drawing/2017/model3d" xmlns:o="urn:schemas-microsoft-com:office:office" xmlns:r="http://schemas.openxmlformats.org/officeDocument/2006/relationships" xmlns:m="http://schemas.openxmlformats.org/officeDocument/2006/math" xmlns:v="urn:schemas-microsoft-com:vml" xmlns:wp14="http://schemas.microsoft.com/office/word/2010/wordprocessingDrawing" xmlns:wp="http://schemas.openxmlformats.org/drawingml/2006/wordprocessingDrawing" xmlns:w10="urn:schemas-microsoft-com:office:word" xmlns:w="http://schemas.openxmlformats.org/wordprocessingml/2006/main" xmlns:w14="http://schemas.microsoft.com/office/word/2010/wordml" xmlns:w15="http://schemas.microsoft.com/office/word/2012/wordml" xmlns:w16cid="http://schemas.microsoft.com/office/word/2016/wordml/cid" xmlns:w16se="http://schemas.microsoft.com/office/word/2015/wordml/symex" xmlns:wpg="http://schemas.microsoft.com/office/word/2010/wordprocessingGroup" xmlns:wpi="http://schemas.microsoft.com/office/word/2010/wordprocessingInk" xmlns:wne="http://schemas.microsoft.com/office/word/2006/wordml" xmlns:wps="http://schemas.microsoft.com/office/word/2010/wordprocessingShape" mc:Ignorable="w14 w15 w16se w16cid wp14">
+<w:numbering xmlns:wpc="http://schemas.microsoft.com/office/word/2010/wordprocessingCanvas" xmlns:cx="http://schemas.microsoft.com/office/drawing/2014/chartex" xmlns:cx1="http://schemas.microsoft.com/office/drawing/2015/9/8/chartex" xmlns:mc="http://schemas.openxmlformats.org/markup-compatibility/2006" xmlns:o="urn:schemas-microsoft-com:office:office" xmlns:r="http://schemas.openxmlformats.org/officeDocument/2006/relationships" xmlns:m="http://schemas.openxmlformats.org/officeDocument/2006/math" xmlns:v="urn:schemas-microsoft-com:vml" xmlns:wp14="http://schemas.microsoft.com/office/word/2010/wordprocessingDrawing" xmlns:wp="http://schemas.openxmlformats.org/drawingml/2006/wordprocessingDrawing" xmlns:w10="urn:schemas-microsoft-com:office:word" xmlns:w="http://schemas.openxmlformats.org/wordprocessingml/2006/main" xmlns:w14="http://schemas.microsoft.com/office/word/2010/wordml" xmlns:w15="http://schemas.microsoft.com/office/word/2012/wordml" xmlns:w16se="http://schemas.microsoft.com/office/word/2015/wordml/symex" xmlns:wpg="http://schemas.microsoft.com/office/word/2010/wordprocessingGroup" xmlns:wpi="http://schemas.microsoft.com/office/word/2010/wordprocessingInk" xmlns:wne="http://schemas.microsoft.com/office/word/2006/wordml" xmlns:wps="http://schemas.microsoft.com/office/word/2010/wordprocessingShape" mc:Ignorable="w14 w15 w16se wp14">
   <w:abstractNum w:abstractNumId="0" w15:restartNumberingAfterBreak="0">
     <w:nsid w:val="22BD76B9"/>
     <w:multiLevelType w:val="hybridMultilevel"/>
@@ -3256,7 +3377,7 @@
 </file>
 
 <file path=word/styles.xml><?xml version="1.0" encoding="utf-8"?>
-<w:styles xmlns:mc="http://schemas.openxmlformats.org/markup-compatibility/2006" xmlns:r="http://schemas.openxmlformats.org/officeDocument/2006/relationships" xmlns:w="http://schemas.openxmlformats.org/wordprocessingml/2006/main" xmlns:w14="http://schemas.microsoft.com/office/word/2010/wordml" xmlns:w15="http://schemas.microsoft.com/office/word/2012/wordml" xmlns:w16cid="http://schemas.microsoft.com/office/word/2016/wordml/cid" xmlns:w16se="http://schemas.microsoft.com/office/word/2015/wordml/symex" mc:Ignorable="w14 w15 w16se w16cid">
+<w:styles xmlns:mc="http://schemas.openxmlformats.org/markup-compatibility/2006" xmlns:r="http://schemas.openxmlformats.org/officeDocument/2006/relationships" xmlns:w="http://schemas.openxmlformats.org/wordprocessingml/2006/main" xmlns:w14="http://schemas.microsoft.com/office/word/2010/wordml" xmlns:w15="http://schemas.microsoft.com/office/word/2012/wordml" xmlns:w16se="http://schemas.microsoft.com/office/word/2015/wordml/symex" mc:Ignorable="w14 w15 w16se">
   <w:docDefaults>
     <w:rPrDefault>
       <w:rPr>
@@ -3272,7 +3393,7 @@
       </w:pPr>
     </w:pPrDefault>
   </w:docDefaults>
-  <w:latentStyles w:defLockedState="0" w:defUIPriority="99" w:defSemiHidden="0" w:defUnhideWhenUsed="0" w:defQFormat="0" w:count="376">
+  <w:latentStyles w:defLockedState="0" w:defUIPriority="99" w:defSemiHidden="0" w:defUnhideWhenUsed="0" w:defQFormat="0" w:count="371">
     <w:lsdException w:name="Normal" w:uiPriority="0" w:qFormat="1"/>
     <w:lsdException w:name="heading 1" w:uiPriority="9" w:qFormat="1"/>
     <w:lsdException w:name="heading 2" w:semiHidden="1" w:uiPriority="9" w:unhideWhenUsed="1" w:qFormat="1"/>
@@ -3644,11 +3765,6 @@
     <w:lsdException w:name="List Table 5 Dark Accent 6" w:uiPriority="50"/>
     <w:lsdException w:name="List Table 6 Colorful Accent 6" w:uiPriority="51"/>
     <w:lsdException w:name="List Table 7 Colorful Accent 6" w:uiPriority="52"/>
-    <w:lsdException w:name="Mention" w:semiHidden="1" w:unhideWhenUsed="1"/>
-    <w:lsdException w:name="Smart Hyperlink" w:semiHidden="1" w:unhideWhenUsed="1"/>
-    <w:lsdException w:name="Hashtag" w:semiHidden="1" w:unhideWhenUsed="1"/>
-    <w:lsdException w:name="Unresolved Mention" w:semiHidden="1" w:unhideWhenUsed="1"/>
-    <w:lsdException w:name="Smart Link" w:semiHidden="1" w:unhideWhenUsed="1"/>
   </w:latentStyles>
   <w:style w:type="paragraph" w:default="1" w:styleId="Normal">
     <w:name w:val="Normal"/>
@@ -3816,6 +3932,56 @@
       <w:ind w:left="720"/>
       <w:contextualSpacing/>
     </w:pPr>
+  </w:style>
+  <w:style w:type="paragraph" w:styleId="Encabezado">
+    <w:name w:val="header"/>
+    <w:basedOn w:val="Normal"/>
+    <w:link w:val="EncabezadoCar"/>
+    <w:uiPriority w:val="99"/>
+    <w:unhideWhenUsed/>
+    <w:rsid w:val="00FC0AE5"/>
+    <w:pPr>
+      <w:tabs>
+        <w:tab w:val="center" w:pos="4252"/>
+        <w:tab w:val="right" w:pos="8504"/>
+      </w:tabs>
+      <w:spacing w:after="0" w:line="240" w:lineRule="auto"/>
+    </w:pPr>
+  </w:style>
+  <w:style w:type="character" w:customStyle="1" w:styleId="EncabezadoCar">
+    <w:name w:val="Encabezado Car"/>
+    <w:basedOn w:val="Fuentedeprrafopredeter"/>
+    <w:link w:val="Encabezado"/>
+    <w:uiPriority w:val="99"/>
+    <w:rsid w:val="00FC0AE5"/>
+    <w:rPr>
+      <w:lang w:val="es-SV"/>
+    </w:rPr>
+  </w:style>
+  <w:style w:type="paragraph" w:styleId="Piedepgina">
+    <w:name w:val="footer"/>
+    <w:basedOn w:val="Normal"/>
+    <w:link w:val="PiedepginaCar"/>
+    <w:uiPriority w:val="99"/>
+    <w:unhideWhenUsed/>
+    <w:rsid w:val="00FC0AE5"/>
+    <w:pPr>
+      <w:tabs>
+        <w:tab w:val="center" w:pos="4252"/>
+        <w:tab w:val="right" w:pos="8504"/>
+      </w:tabs>
+      <w:spacing w:after="0" w:line="240" w:lineRule="auto"/>
+    </w:pPr>
+  </w:style>
+  <w:style w:type="character" w:customStyle="1" w:styleId="PiedepginaCar">
+    <w:name w:val="Pie de página Car"/>
+    <w:basedOn w:val="Fuentedeprrafopredeter"/>
+    <w:link w:val="Piedepgina"/>
+    <w:uiPriority w:val="99"/>
+    <w:rsid w:val="00FC0AE5"/>
+    <w:rPr>
+      <w:lang w:val="es-SV"/>
+    </w:rPr>
   </w:style>
 </w:styles>
 </file>
@@ -4086,7 +4252,7 @@
 </file>
 
 <file path=customXml/itemProps1.xml><?xml version="1.0" encoding="utf-8"?>
-<ds:datastoreItem xmlns:ds="http://schemas.openxmlformats.org/officeDocument/2006/customXml" ds:itemID="{D5FAB2E2-EEEA-45DC-B73E-9747EBF4C35E}">
+<ds:datastoreItem xmlns:ds="http://schemas.openxmlformats.org/officeDocument/2006/customXml" ds:itemID="{9A335D7A-1E95-4D51-83C3-C5591B58F61C}">
   <ds:schemaRefs>
     <ds:schemaRef ds:uri="http://schemas.openxmlformats.org/officeDocument/2006/bibliography"/>
   </ds:schemaRefs>

</xml_diff>

<commit_message>
Arreglos de ortografía en el Documento
</commit_message>
<xml_diff>
--- a/Documento/Help-Desk_Documento.docx
+++ b/Documento/Help-Desk_Documento.docx
@@ -1,6 +1,6 @@
 
 <file path=word/document.xml><?xml version="1.0" encoding="utf-8"?>
-<w:document xmlns:wpc="http://schemas.microsoft.com/office/word/2010/wordprocessingCanvas" xmlns:cx="http://schemas.microsoft.com/office/drawing/2014/chartex" xmlns:cx1="http://schemas.microsoft.com/office/drawing/2015/9/8/chartex" xmlns:mc="http://schemas.openxmlformats.org/markup-compatibility/2006" xmlns:o="urn:schemas-microsoft-com:office:office" xmlns:r="http://schemas.openxmlformats.org/officeDocument/2006/relationships" xmlns:m="http://schemas.openxmlformats.org/officeDocument/2006/math" xmlns:v="urn:schemas-microsoft-com:vml" xmlns:wp14="http://schemas.microsoft.com/office/word/2010/wordprocessingDrawing" xmlns:wp="http://schemas.openxmlformats.org/drawingml/2006/wordprocessingDrawing" xmlns:w10="urn:schemas-microsoft-com:office:word" xmlns:w="http://schemas.openxmlformats.org/wordprocessingml/2006/main" xmlns:w14="http://schemas.microsoft.com/office/word/2010/wordml" xmlns:w15="http://schemas.microsoft.com/office/word/2012/wordml" xmlns:w16se="http://schemas.microsoft.com/office/word/2015/wordml/symex" xmlns:wpg="http://schemas.microsoft.com/office/word/2010/wordprocessingGroup" xmlns:wpi="http://schemas.microsoft.com/office/word/2010/wordprocessingInk" xmlns:wne="http://schemas.microsoft.com/office/word/2006/wordml" xmlns:wps="http://schemas.microsoft.com/office/word/2010/wordprocessingShape" mc:Ignorable="w14 w15 w16se wp14">
+<w:document xmlns:wpc="http://schemas.microsoft.com/office/word/2010/wordprocessingCanvas" xmlns:cx="http://schemas.microsoft.com/office/drawing/2014/chartex" xmlns:cx1="http://schemas.microsoft.com/office/drawing/2015/9/8/chartex" xmlns:cx2="http://schemas.microsoft.com/office/drawing/2015/10/21/chartex" xmlns:cx3="http://schemas.microsoft.com/office/drawing/2016/5/9/chartex" xmlns:cx4="http://schemas.microsoft.com/office/drawing/2016/5/10/chartex" xmlns:cx5="http://schemas.microsoft.com/office/drawing/2016/5/11/chartex" xmlns:cx6="http://schemas.microsoft.com/office/drawing/2016/5/12/chartex" xmlns:cx7="http://schemas.microsoft.com/office/drawing/2016/5/13/chartex" xmlns:cx8="http://schemas.microsoft.com/office/drawing/2016/5/14/chartex" xmlns:mc="http://schemas.openxmlformats.org/markup-compatibility/2006" xmlns:aink="http://schemas.microsoft.com/office/drawing/2016/ink" xmlns:am3d="http://schemas.microsoft.com/office/drawing/2017/model3d" xmlns:o="urn:schemas-microsoft-com:office:office" xmlns:r="http://schemas.openxmlformats.org/officeDocument/2006/relationships" xmlns:m="http://schemas.openxmlformats.org/officeDocument/2006/math" xmlns:v="urn:schemas-microsoft-com:vml" xmlns:wp14="http://schemas.microsoft.com/office/word/2010/wordprocessingDrawing" xmlns:wp="http://schemas.openxmlformats.org/drawingml/2006/wordprocessingDrawing" xmlns:w10="urn:schemas-microsoft-com:office:word" xmlns:w="http://schemas.openxmlformats.org/wordprocessingml/2006/main" xmlns:w14="http://schemas.microsoft.com/office/word/2010/wordml" xmlns:w15="http://schemas.microsoft.com/office/word/2012/wordml" xmlns:w16cid="http://schemas.microsoft.com/office/word/2016/wordml/cid" xmlns:w16se="http://schemas.microsoft.com/office/word/2015/wordml/symex" xmlns:wpg="http://schemas.microsoft.com/office/word/2010/wordprocessingGroup" xmlns:wpi="http://schemas.microsoft.com/office/word/2010/wordprocessingInk" xmlns:wne="http://schemas.microsoft.com/office/word/2006/wordml" xmlns:wps="http://schemas.microsoft.com/office/word/2010/wordprocessingShape" mc:Ignorable="w14 w15 w16se w16cid wp14">
   <w:body>
     <w:p>
       <w:pPr>
@@ -320,21 +320,8 @@
         <w:t>“</w:t>
       </w:r>
       <w:r>
-        <w:t xml:space="preserve">Problema 1: </w:t>
-      </w:r>
-      <w:proofErr w:type="spellStart"/>
-      <w:r>
-        <w:t>Help</w:t>
-      </w:r>
-      <w:proofErr w:type="spellEnd"/>
-      <w:r>
-        <w:t xml:space="preserve"> </w:t>
-      </w:r>
-      <w:proofErr w:type="spellStart"/>
-      <w:r>
-        <w:t>Desk</w:t>
-      </w:r>
-      <w:proofErr w:type="spellEnd"/>
+        <w:t>Problema 1: Help Desk</w:t>
+      </w:r>
       <w:r>
         <w:t>”</w:t>
       </w:r>
@@ -437,14 +424,9 @@
         <w:spacing w:line="360" w:lineRule="auto"/>
         <w:jc w:val="center"/>
       </w:pPr>
-      <w:proofErr w:type="spellStart"/>
-      <w:r>
-        <w:t>Á</w:t>
-      </w:r>
-      <w:r>
-        <w:t>revalo</w:t>
-      </w:r>
-      <w:proofErr w:type="spellEnd"/>
+      <w:r>
+        <w:t>Arévalo</w:t>
+      </w:r>
       <w:r>
         <w:t xml:space="preserve"> Henríquez, Erick Fabricio</w:t>
       </w:r>
@@ -1568,8 +1550,6 @@
           <w:docGrid w:linePitch="360"/>
         </w:sectPr>
       </w:pPr>
-      <w:bookmarkStart w:id="0" w:name="_GoBack"/>
-      <w:bookmarkEnd w:id="0"/>
       <w:r>
         <w:br w:type="page"/>
       </w:r>
@@ -1586,7 +1566,7 @@
           <w:lang w:val="es-ES" w:eastAsia="es-SV"/>
         </w:rPr>
       </w:pPr>
-      <w:bookmarkStart w:id="1" w:name="_Toc49795273"/>
+      <w:bookmarkStart w:id="0" w:name="_Toc49795273"/>
       <w:r>
         <w:rPr>
           <w:rFonts w:ascii="Arial" w:hAnsi="Arial" w:cs="Arial"/>
@@ -1597,50 +1577,60 @@
         </w:rPr>
         <w:t>Introducción</w:t>
       </w:r>
+      <w:bookmarkEnd w:id="0"/>
+    </w:p>
+    <w:p>
+      <w:pPr>
+        <w:rPr>
+          <w:lang w:val="es-ES" w:eastAsia="es-SV"/>
+        </w:rPr>
+      </w:pPr>
+    </w:p>
+    <w:p>
+      <w:pPr>
+        <w:jc w:val="both"/>
+        <w:rPr>
+          <w:lang w:eastAsia="es-SV"/>
+        </w:rPr>
+      </w:pPr>
+      <w:r>
+        <w:rPr>
+          <w:lang w:eastAsia="es-SV"/>
+        </w:rPr>
+        <w:t xml:space="preserve">El presente documento describe el </w:t>
+      </w:r>
+      <w:r>
+        <w:rPr>
+          <w:lang w:eastAsia="es-SV"/>
+        </w:rPr>
+        <w:t>d</w:t>
+      </w:r>
+      <w:r>
+        <w:rPr>
+          <w:lang w:eastAsia="es-SV"/>
+        </w:rPr>
+        <w:t>iseño</w:t>
+      </w:r>
+      <w:r>
+        <w:rPr>
+          <w:lang w:eastAsia="es-SV"/>
+        </w:rPr>
+        <w:t xml:space="preserve"> piloto</w:t>
+      </w:r>
+      <w:r>
+        <w:rPr>
+          <w:lang w:eastAsia="es-SV"/>
+        </w:rPr>
+        <w:t xml:space="preserve"> del sitio web de HelpDesk, el cual está orientado a brindar soporte técnico, razón por la </w:t>
+      </w:r>
+      <w:r>
+        <w:rPr>
+          <w:lang w:eastAsia="es-SV"/>
+        </w:rPr>
+        <w:t>cual,</w:t>
+      </w:r>
+      <w:bookmarkStart w:id="1" w:name="_GoBack"/>
       <w:bookmarkEnd w:id="1"/>
-    </w:p>
-    <w:p>
-      <w:pPr>
-        <w:rPr>
-          <w:lang w:val="es-ES" w:eastAsia="es-SV"/>
-        </w:rPr>
-      </w:pPr>
-    </w:p>
-    <w:p>
-      <w:pPr>
-        <w:jc w:val="both"/>
-        <w:rPr>
-          <w:lang w:eastAsia="es-SV"/>
-        </w:rPr>
-      </w:pPr>
-      <w:r>
-        <w:rPr>
-          <w:lang w:eastAsia="es-SV"/>
-        </w:rPr>
-        <w:t xml:space="preserve">El presente documento describe el modelo diseño del sitio web de </w:t>
-      </w:r>
-      <w:proofErr w:type="spellStart"/>
-      <w:r>
-        <w:rPr>
-          <w:lang w:eastAsia="es-SV"/>
-        </w:rPr>
-        <w:t>HelpDesk</w:t>
-      </w:r>
-      <w:proofErr w:type="spellEnd"/>
-      <w:r>
-        <w:rPr>
-          <w:lang w:eastAsia="es-SV"/>
-        </w:rPr>
-        <w:t xml:space="preserve">, el cual está orientado a brindar soporte técnico, razón por la </w:t>
-      </w:r>
-      <w:proofErr w:type="spellStart"/>
-      <w:r>
-        <w:rPr>
-          <w:lang w:eastAsia="es-SV"/>
-        </w:rPr>
-        <w:t>cuál</w:t>
-      </w:r>
-      <w:proofErr w:type="spellEnd"/>
       <w:r>
         <w:rPr>
           <w:lang w:eastAsia="es-SV"/>
@@ -1852,16 +1842,8 @@
         <w:rPr>
           <w:lang w:eastAsia="es-SV"/>
         </w:rPr>
-        <w:t xml:space="preserve"> actuales de los Lenguajes de maquetación, </w:t>
-      </w:r>
-      <w:proofErr w:type="spellStart"/>
-      <w:r>
-        <w:rPr>
-          <w:lang w:eastAsia="es-SV"/>
-        </w:rPr>
-        <w:t>Frameworks</w:t>
-      </w:r>
-      <w:proofErr w:type="spellEnd"/>
+        <w:t xml:space="preserve"> actuales de los Lenguajes de maquetación, Frameworks</w:t>
+      </w:r>
       <w:r>
         <w:rPr>
           <w:lang w:eastAsia="es-SV"/>
@@ -2945,7 +2927,7 @@
 </file>
 
 <file path=word/endnotes.xml><?xml version="1.0" encoding="utf-8"?>
-<w:endnotes xmlns:wpc="http://schemas.microsoft.com/office/word/2010/wordprocessingCanvas" xmlns:cx="http://schemas.microsoft.com/office/drawing/2014/chartex" xmlns:cx1="http://schemas.microsoft.com/office/drawing/2015/9/8/chartex" xmlns:mc="http://schemas.openxmlformats.org/markup-compatibility/2006" xmlns:o="urn:schemas-microsoft-com:office:office" xmlns:r="http://schemas.openxmlformats.org/officeDocument/2006/relationships" xmlns:m="http://schemas.openxmlformats.org/officeDocument/2006/math" xmlns:v="urn:schemas-microsoft-com:vml" xmlns:wp14="http://schemas.microsoft.com/office/word/2010/wordprocessingDrawing" xmlns:wp="http://schemas.openxmlformats.org/drawingml/2006/wordprocessingDrawing" xmlns:w10="urn:schemas-microsoft-com:office:word" xmlns:w="http://schemas.openxmlformats.org/wordprocessingml/2006/main" xmlns:w14="http://schemas.microsoft.com/office/word/2010/wordml" xmlns:w15="http://schemas.microsoft.com/office/word/2012/wordml" xmlns:w16se="http://schemas.microsoft.com/office/word/2015/wordml/symex" xmlns:wpg="http://schemas.microsoft.com/office/word/2010/wordprocessingGroup" xmlns:wpi="http://schemas.microsoft.com/office/word/2010/wordprocessingInk" xmlns:wne="http://schemas.microsoft.com/office/word/2006/wordml" xmlns:wps="http://schemas.microsoft.com/office/word/2010/wordprocessingShape" mc:Ignorable="w14 w15 w16se wp14">
+<w:endnotes xmlns:wpc="http://schemas.microsoft.com/office/word/2010/wordprocessingCanvas" xmlns:cx="http://schemas.microsoft.com/office/drawing/2014/chartex" xmlns:cx1="http://schemas.microsoft.com/office/drawing/2015/9/8/chartex" xmlns:cx2="http://schemas.microsoft.com/office/drawing/2015/10/21/chartex" xmlns:cx3="http://schemas.microsoft.com/office/drawing/2016/5/9/chartex" xmlns:cx4="http://schemas.microsoft.com/office/drawing/2016/5/10/chartex" xmlns:cx5="http://schemas.microsoft.com/office/drawing/2016/5/11/chartex" xmlns:cx6="http://schemas.microsoft.com/office/drawing/2016/5/12/chartex" xmlns:cx7="http://schemas.microsoft.com/office/drawing/2016/5/13/chartex" xmlns:cx8="http://schemas.microsoft.com/office/drawing/2016/5/14/chartex" xmlns:mc="http://schemas.openxmlformats.org/markup-compatibility/2006" xmlns:aink="http://schemas.microsoft.com/office/drawing/2016/ink" xmlns:am3d="http://schemas.microsoft.com/office/drawing/2017/model3d" xmlns:o="urn:schemas-microsoft-com:office:office" xmlns:r="http://schemas.openxmlformats.org/officeDocument/2006/relationships" xmlns:m="http://schemas.openxmlformats.org/officeDocument/2006/math" xmlns:v="urn:schemas-microsoft-com:vml" xmlns:wp14="http://schemas.microsoft.com/office/word/2010/wordprocessingDrawing" xmlns:wp="http://schemas.openxmlformats.org/drawingml/2006/wordprocessingDrawing" xmlns:w10="urn:schemas-microsoft-com:office:word" xmlns:w="http://schemas.openxmlformats.org/wordprocessingml/2006/main" xmlns:w14="http://schemas.microsoft.com/office/word/2010/wordml" xmlns:w15="http://schemas.microsoft.com/office/word/2012/wordml" xmlns:w16cid="http://schemas.microsoft.com/office/word/2016/wordml/cid" xmlns:w16se="http://schemas.microsoft.com/office/word/2015/wordml/symex" xmlns:wpg="http://schemas.microsoft.com/office/word/2010/wordprocessingGroup" xmlns:wpi="http://schemas.microsoft.com/office/word/2010/wordprocessingInk" xmlns:wne="http://schemas.microsoft.com/office/word/2006/wordml" xmlns:wps="http://schemas.microsoft.com/office/word/2010/wordprocessingShape" mc:Ignorable="w14 w15 w16se w16cid wp14">
   <w:endnote w:type="separator" w:id="-1">
     <w:p>
       <w:pPr>
@@ -2970,7 +2952,7 @@
 </file>
 
 <file path=word/footer1.xml><?xml version="1.0" encoding="utf-8"?>
-<w:ftr xmlns:wpc="http://schemas.microsoft.com/office/word/2010/wordprocessingCanvas" xmlns:cx="http://schemas.microsoft.com/office/drawing/2014/chartex" xmlns:cx1="http://schemas.microsoft.com/office/drawing/2015/9/8/chartex" xmlns:mc="http://schemas.openxmlformats.org/markup-compatibility/2006" xmlns:o="urn:schemas-microsoft-com:office:office" xmlns:r="http://schemas.openxmlformats.org/officeDocument/2006/relationships" xmlns:m="http://schemas.openxmlformats.org/officeDocument/2006/math" xmlns:v="urn:schemas-microsoft-com:vml" xmlns:wp14="http://schemas.microsoft.com/office/word/2010/wordprocessingDrawing" xmlns:wp="http://schemas.openxmlformats.org/drawingml/2006/wordprocessingDrawing" xmlns:w10="urn:schemas-microsoft-com:office:word" xmlns:w="http://schemas.openxmlformats.org/wordprocessingml/2006/main" xmlns:w14="http://schemas.microsoft.com/office/word/2010/wordml" xmlns:w15="http://schemas.microsoft.com/office/word/2012/wordml" xmlns:w16se="http://schemas.microsoft.com/office/word/2015/wordml/symex" xmlns:wpg="http://schemas.microsoft.com/office/word/2010/wordprocessingGroup" xmlns:wpi="http://schemas.microsoft.com/office/word/2010/wordprocessingInk" xmlns:wne="http://schemas.microsoft.com/office/word/2006/wordml" xmlns:wps="http://schemas.microsoft.com/office/word/2010/wordprocessingShape" mc:Ignorable="w14 w15 w16se wp14">
+<w:ftr xmlns:wpc="http://schemas.microsoft.com/office/word/2010/wordprocessingCanvas" xmlns:cx="http://schemas.microsoft.com/office/drawing/2014/chartex" xmlns:cx1="http://schemas.microsoft.com/office/drawing/2015/9/8/chartex" xmlns:cx2="http://schemas.microsoft.com/office/drawing/2015/10/21/chartex" xmlns:cx3="http://schemas.microsoft.com/office/drawing/2016/5/9/chartex" xmlns:cx4="http://schemas.microsoft.com/office/drawing/2016/5/10/chartex" xmlns:cx5="http://schemas.microsoft.com/office/drawing/2016/5/11/chartex" xmlns:cx6="http://schemas.microsoft.com/office/drawing/2016/5/12/chartex" xmlns:cx7="http://schemas.microsoft.com/office/drawing/2016/5/13/chartex" xmlns:cx8="http://schemas.microsoft.com/office/drawing/2016/5/14/chartex" xmlns:mc="http://schemas.openxmlformats.org/markup-compatibility/2006" xmlns:aink="http://schemas.microsoft.com/office/drawing/2016/ink" xmlns:am3d="http://schemas.microsoft.com/office/drawing/2017/model3d" xmlns:o="urn:schemas-microsoft-com:office:office" xmlns:r="http://schemas.openxmlformats.org/officeDocument/2006/relationships" xmlns:m="http://schemas.openxmlformats.org/officeDocument/2006/math" xmlns:v="urn:schemas-microsoft-com:vml" xmlns:wp14="http://schemas.microsoft.com/office/word/2010/wordprocessingDrawing" xmlns:wp="http://schemas.openxmlformats.org/drawingml/2006/wordprocessingDrawing" xmlns:w10="urn:schemas-microsoft-com:office:word" xmlns:w="http://schemas.openxmlformats.org/wordprocessingml/2006/main" xmlns:w14="http://schemas.microsoft.com/office/word/2010/wordml" xmlns:w15="http://schemas.microsoft.com/office/word/2012/wordml" xmlns:w16cid="http://schemas.microsoft.com/office/word/2016/wordml/cid" xmlns:w16se="http://schemas.microsoft.com/office/word/2015/wordml/symex" xmlns:wpg="http://schemas.microsoft.com/office/word/2010/wordprocessingGroup" xmlns:wpi="http://schemas.microsoft.com/office/word/2010/wordprocessingInk" xmlns:wne="http://schemas.microsoft.com/office/word/2006/wordml" xmlns:wps="http://schemas.microsoft.com/office/word/2010/wordprocessingShape" mc:Ignorable="w14 w15 w16se w16cid wp14">
   <w:sdt>
     <w:sdtPr>
       <w:id w:val="-346950805"/>
@@ -2979,6 +2961,7 @@
         <w:docPartUnique/>
       </w:docPartObj>
     </w:sdtPr>
+    <w:sdtEndPr/>
     <w:sdtContent>
       <w:p>
         <w:pPr>
@@ -3016,7 +2999,7 @@
 </file>
 
 <file path=word/footnotes.xml><?xml version="1.0" encoding="utf-8"?>
-<w:footnotes xmlns:wpc="http://schemas.microsoft.com/office/word/2010/wordprocessingCanvas" xmlns:cx="http://schemas.microsoft.com/office/drawing/2014/chartex" xmlns:cx1="http://schemas.microsoft.com/office/drawing/2015/9/8/chartex" xmlns:mc="http://schemas.openxmlformats.org/markup-compatibility/2006" xmlns:o="urn:schemas-microsoft-com:office:office" xmlns:r="http://schemas.openxmlformats.org/officeDocument/2006/relationships" xmlns:m="http://schemas.openxmlformats.org/officeDocument/2006/math" xmlns:v="urn:schemas-microsoft-com:vml" xmlns:wp14="http://schemas.microsoft.com/office/word/2010/wordprocessingDrawing" xmlns:wp="http://schemas.openxmlformats.org/drawingml/2006/wordprocessingDrawing" xmlns:w10="urn:schemas-microsoft-com:office:word" xmlns:w="http://schemas.openxmlformats.org/wordprocessingml/2006/main" xmlns:w14="http://schemas.microsoft.com/office/word/2010/wordml" xmlns:w15="http://schemas.microsoft.com/office/word/2012/wordml" xmlns:w16se="http://schemas.microsoft.com/office/word/2015/wordml/symex" xmlns:wpg="http://schemas.microsoft.com/office/word/2010/wordprocessingGroup" xmlns:wpi="http://schemas.microsoft.com/office/word/2010/wordprocessingInk" xmlns:wne="http://schemas.microsoft.com/office/word/2006/wordml" xmlns:wps="http://schemas.microsoft.com/office/word/2010/wordprocessingShape" mc:Ignorable="w14 w15 w16se wp14">
+<w:footnotes xmlns:wpc="http://schemas.microsoft.com/office/word/2010/wordprocessingCanvas" xmlns:cx="http://schemas.microsoft.com/office/drawing/2014/chartex" xmlns:cx1="http://schemas.microsoft.com/office/drawing/2015/9/8/chartex" xmlns:cx2="http://schemas.microsoft.com/office/drawing/2015/10/21/chartex" xmlns:cx3="http://schemas.microsoft.com/office/drawing/2016/5/9/chartex" xmlns:cx4="http://schemas.microsoft.com/office/drawing/2016/5/10/chartex" xmlns:cx5="http://schemas.microsoft.com/office/drawing/2016/5/11/chartex" xmlns:cx6="http://schemas.microsoft.com/office/drawing/2016/5/12/chartex" xmlns:cx7="http://schemas.microsoft.com/office/drawing/2016/5/13/chartex" xmlns:cx8="http://schemas.microsoft.com/office/drawing/2016/5/14/chartex" xmlns:mc="http://schemas.openxmlformats.org/markup-compatibility/2006" xmlns:aink="http://schemas.microsoft.com/office/drawing/2016/ink" xmlns:am3d="http://schemas.microsoft.com/office/drawing/2017/model3d" xmlns:o="urn:schemas-microsoft-com:office:office" xmlns:r="http://schemas.openxmlformats.org/officeDocument/2006/relationships" xmlns:m="http://schemas.openxmlformats.org/officeDocument/2006/math" xmlns:v="urn:schemas-microsoft-com:vml" xmlns:wp14="http://schemas.microsoft.com/office/word/2010/wordprocessingDrawing" xmlns:wp="http://schemas.openxmlformats.org/drawingml/2006/wordprocessingDrawing" xmlns:w10="urn:schemas-microsoft-com:office:word" xmlns:w="http://schemas.openxmlformats.org/wordprocessingml/2006/main" xmlns:w14="http://schemas.microsoft.com/office/word/2010/wordml" xmlns:w15="http://schemas.microsoft.com/office/word/2012/wordml" xmlns:w16cid="http://schemas.microsoft.com/office/word/2016/wordml/cid" xmlns:w16se="http://schemas.microsoft.com/office/word/2015/wordml/symex" xmlns:wpg="http://schemas.microsoft.com/office/word/2010/wordprocessingGroup" xmlns:wpi="http://schemas.microsoft.com/office/word/2010/wordprocessingInk" xmlns:wne="http://schemas.microsoft.com/office/word/2006/wordml" xmlns:wps="http://schemas.microsoft.com/office/word/2010/wordprocessingShape" mc:Ignorable="w14 w15 w16se w16cid wp14">
   <w:footnote w:type="separator" w:id="-1">
     <w:p>
       <w:pPr>
@@ -3041,7 +3024,7 @@
 </file>
 
 <file path=word/header1.xml><?xml version="1.0" encoding="utf-8"?>
-<w:hdr xmlns:wpc="http://schemas.microsoft.com/office/word/2010/wordprocessingCanvas" xmlns:cx="http://schemas.microsoft.com/office/drawing/2014/chartex" xmlns:cx1="http://schemas.microsoft.com/office/drawing/2015/9/8/chartex" xmlns:mc="http://schemas.openxmlformats.org/markup-compatibility/2006" xmlns:o="urn:schemas-microsoft-com:office:office" xmlns:r="http://schemas.openxmlformats.org/officeDocument/2006/relationships" xmlns:m="http://schemas.openxmlformats.org/officeDocument/2006/math" xmlns:v="urn:schemas-microsoft-com:vml" xmlns:wp14="http://schemas.microsoft.com/office/word/2010/wordprocessingDrawing" xmlns:wp="http://schemas.openxmlformats.org/drawingml/2006/wordprocessingDrawing" xmlns:w10="urn:schemas-microsoft-com:office:word" xmlns:w="http://schemas.openxmlformats.org/wordprocessingml/2006/main" xmlns:w14="http://schemas.microsoft.com/office/word/2010/wordml" xmlns:w15="http://schemas.microsoft.com/office/word/2012/wordml" xmlns:w16se="http://schemas.microsoft.com/office/word/2015/wordml/symex" xmlns:wpg="http://schemas.microsoft.com/office/word/2010/wordprocessingGroup" xmlns:wpi="http://schemas.microsoft.com/office/word/2010/wordprocessingInk" xmlns:wne="http://schemas.microsoft.com/office/word/2006/wordml" xmlns:wps="http://schemas.microsoft.com/office/word/2010/wordprocessingShape" mc:Ignorable="w14 w15 w16se wp14">
+<w:hdr xmlns:wpc="http://schemas.microsoft.com/office/word/2010/wordprocessingCanvas" xmlns:cx="http://schemas.microsoft.com/office/drawing/2014/chartex" xmlns:cx1="http://schemas.microsoft.com/office/drawing/2015/9/8/chartex" xmlns:cx2="http://schemas.microsoft.com/office/drawing/2015/10/21/chartex" xmlns:cx3="http://schemas.microsoft.com/office/drawing/2016/5/9/chartex" xmlns:cx4="http://schemas.microsoft.com/office/drawing/2016/5/10/chartex" xmlns:cx5="http://schemas.microsoft.com/office/drawing/2016/5/11/chartex" xmlns:cx6="http://schemas.microsoft.com/office/drawing/2016/5/12/chartex" xmlns:cx7="http://schemas.microsoft.com/office/drawing/2016/5/13/chartex" xmlns:cx8="http://schemas.microsoft.com/office/drawing/2016/5/14/chartex" xmlns:mc="http://schemas.openxmlformats.org/markup-compatibility/2006" xmlns:aink="http://schemas.microsoft.com/office/drawing/2016/ink" xmlns:am3d="http://schemas.microsoft.com/office/drawing/2017/model3d" xmlns:o="urn:schemas-microsoft-com:office:office" xmlns:r="http://schemas.openxmlformats.org/officeDocument/2006/relationships" xmlns:m="http://schemas.openxmlformats.org/officeDocument/2006/math" xmlns:v="urn:schemas-microsoft-com:vml" xmlns:wp14="http://schemas.microsoft.com/office/word/2010/wordprocessingDrawing" xmlns:wp="http://schemas.openxmlformats.org/drawingml/2006/wordprocessingDrawing" xmlns:w10="urn:schemas-microsoft-com:office:word" xmlns:w="http://schemas.openxmlformats.org/wordprocessingml/2006/main" xmlns:w14="http://schemas.microsoft.com/office/word/2010/wordml" xmlns:w15="http://schemas.microsoft.com/office/word/2012/wordml" xmlns:w16cid="http://schemas.microsoft.com/office/word/2016/wordml/cid" xmlns:w16se="http://schemas.microsoft.com/office/word/2015/wordml/symex" xmlns:wpg="http://schemas.microsoft.com/office/word/2010/wordprocessingGroup" xmlns:wpi="http://schemas.microsoft.com/office/word/2010/wordprocessingInk" xmlns:wne="http://schemas.microsoft.com/office/word/2006/wordml" xmlns:wps="http://schemas.microsoft.com/office/word/2010/wordprocessingShape" mc:Ignorable="w14 w15 w16se w16cid wp14">
   <w:p>
     <w:pPr>
       <w:pStyle w:val="Encabezado"/>
@@ -3051,7 +3034,7 @@
 </file>
 
 <file path=word/numbering.xml><?xml version="1.0" encoding="utf-8"?>
-<w:numbering xmlns:wpc="http://schemas.microsoft.com/office/word/2010/wordprocessingCanvas" xmlns:cx="http://schemas.microsoft.com/office/drawing/2014/chartex" xmlns:cx1="http://schemas.microsoft.com/office/drawing/2015/9/8/chartex" xmlns:mc="http://schemas.openxmlformats.org/markup-compatibility/2006" xmlns:o="urn:schemas-microsoft-com:office:office" xmlns:r="http://schemas.openxmlformats.org/officeDocument/2006/relationships" xmlns:m="http://schemas.openxmlformats.org/officeDocument/2006/math" xmlns:v="urn:schemas-microsoft-com:vml" xmlns:wp14="http://schemas.microsoft.com/office/word/2010/wordprocessingDrawing" xmlns:wp="http://schemas.openxmlformats.org/drawingml/2006/wordprocessingDrawing" xmlns:w10="urn:schemas-microsoft-com:office:word" xmlns:w="http://schemas.openxmlformats.org/wordprocessingml/2006/main" xmlns:w14="http://schemas.microsoft.com/office/word/2010/wordml" xmlns:w15="http://schemas.microsoft.com/office/word/2012/wordml" xmlns:w16se="http://schemas.microsoft.com/office/word/2015/wordml/symex" xmlns:wpg="http://schemas.microsoft.com/office/word/2010/wordprocessingGroup" xmlns:wpi="http://schemas.microsoft.com/office/word/2010/wordprocessingInk" xmlns:wne="http://schemas.microsoft.com/office/word/2006/wordml" xmlns:wps="http://schemas.microsoft.com/office/word/2010/wordprocessingShape" mc:Ignorable="w14 w15 w16se wp14">
+<w:numbering xmlns:wpc="http://schemas.microsoft.com/office/word/2010/wordprocessingCanvas" xmlns:cx="http://schemas.microsoft.com/office/drawing/2014/chartex" xmlns:cx1="http://schemas.microsoft.com/office/drawing/2015/9/8/chartex" xmlns:cx2="http://schemas.microsoft.com/office/drawing/2015/10/21/chartex" xmlns:cx3="http://schemas.microsoft.com/office/drawing/2016/5/9/chartex" xmlns:cx4="http://schemas.microsoft.com/office/drawing/2016/5/10/chartex" xmlns:cx5="http://schemas.microsoft.com/office/drawing/2016/5/11/chartex" xmlns:cx6="http://schemas.microsoft.com/office/drawing/2016/5/12/chartex" xmlns:cx7="http://schemas.microsoft.com/office/drawing/2016/5/13/chartex" xmlns:cx8="http://schemas.microsoft.com/office/drawing/2016/5/14/chartex" xmlns:mc="http://schemas.openxmlformats.org/markup-compatibility/2006" xmlns:aink="http://schemas.microsoft.com/office/drawing/2016/ink" xmlns:am3d="http://schemas.microsoft.com/office/drawing/2017/model3d" xmlns:o="urn:schemas-microsoft-com:office:office" xmlns:r="http://schemas.openxmlformats.org/officeDocument/2006/relationships" xmlns:m="http://schemas.openxmlformats.org/officeDocument/2006/math" xmlns:v="urn:schemas-microsoft-com:vml" xmlns:wp14="http://schemas.microsoft.com/office/word/2010/wordprocessingDrawing" xmlns:wp="http://schemas.openxmlformats.org/drawingml/2006/wordprocessingDrawing" xmlns:w10="urn:schemas-microsoft-com:office:word" xmlns:w="http://schemas.openxmlformats.org/wordprocessingml/2006/main" xmlns:w14="http://schemas.microsoft.com/office/word/2010/wordml" xmlns:w15="http://schemas.microsoft.com/office/word/2012/wordml" xmlns:w16cid="http://schemas.microsoft.com/office/word/2016/wordml/cid" xmlns:w16se="http://schemas.microsoft.com/office/word/2015/wordml/symex" xmlns:wpg="http://schemas.microsoft.com/office/word/2010/wordprocessingGroup" xmlns:wpi="http://schemas.microsoft.com/office/word/2010/wordprocessingInk" xmlns:wne="http://schemas.microsoft.com/office/word/2006/wordml" xmlns:wps="http://schemas.microsoft.com/office/word/2010/wordprocessingShape" mc:Ignorable="w14 w15 w16se w16cid wp14">
   <w:abstractNum w:abstractNumId="0" w15:restartNumberingAfterBreak="0">
     <w:nsid w:val="22BD76B9"/>
     <w:multiLevelType w:val="hybridMultilevel"/>
@@ -3377,7 +3360,7 @@
 </file>
 
 <file path=word/styles.xml><?xml version="1.0" encoding="utf-8"?>
-<w:styles xmlns:mc="http://schemas.openxmlformats.org/markup-compatibility/2006" xmlns:r="http://schemas.openxmlformats.org/officeDocument/2006/relationships" xmlns:w="http://schemas.openxmlformats.org/wordprocessingml/2006/main" xmlns:w14="http://schemas.microsoft.com/office/word/2010/wordml" xmlns:w15="http://schemas.microsoft.com/office/word/2012/wordml" xmlns:w16se="http://schemas.microsoft.com/office/word/2015/wordml/symex" mc:Ignorable="w14 w15 w16se">
+<w:styles xmlns:mc="http://schemas.openxmlformats.org/markup-compatibility/2006" xmlns:r="http://schemas.openxmlformats.org/officeDocument/2006/relationships" xmlns:w="http://schemas.openxmlformats.org/wordprocessingml/2006/main" xmlns:w14="http://schemas.microsoft.com/office/word/2010/wordml" xmlns:w15="http://schemas.microsoft.com/office/word/2012/wordml" xmlns:w16cid="http://schemas.microsoft.com/office/word/2016/wordml/cid" xmlns:w16se="http://schemas.microsoft.com/office/word/2015/wordml/symex" mc:Ignorable="w14 w15 w16se w16cid">
   <w:docDefaults>
     <w:rPrDefault>
       <w:rPr>
@@ -3393,7 +3376,7 @@
       </w:pPr>
     </w:pPrDefault>
   </w:docDefaults>
-  <w:latentStyles w:defLockedState="0" w:defUIPriority="99" w:defSemiHidden="0" w:defUnhideWhenUsed="0" w:defQFormat="0" w:count="371">
+  <w:latentStyles w:defLockedState="0" w:defUIPriority="99" w:defSemiHidden="0" w:defUnhideWhenUsed="0" w:defQFormat="0" w:count="376">
     <w:lsdException w:name="Normal" w:uiPriority="0" w:qFormat="1"/>
     <w:lsdException w:name="heading 1" w:uiPriority="9" w:qFormat="1"/>
     <w:lsdException w:name="heading 2" w:semiHidden="1" w:uiPriority="9" w:unhideWhenUsed="1" w:qFormat="1"/>
@@ -3499,7 +3482,6 @@
     <w:lsdException w:name="HTML Sample" w:semiHidden="1" w:unhideWhenUsed="1"/>
     <w:lsdException w:name="HTML Typewriter" w:semiHidden="1" w:unhideWhenUsed="1"/>
     <w:lsdException w:name="HTML Variable" w:semiHidden="1" w:unhideWhenUsed="1"/>
-    <w:lsdException w:name="Normal Table" w:semiHidden="1" w:unhideWhenUsed="1"/>
     <w:lsdException w:name="annotation subject" w:semiHidden="1" w:unhideWhenUsed="1"/>
     <w:lsdException w:name="No List" w:semiHidden="1" w:unhideWhenUsed="1"/>
     <w:lsdException w:name="Outline List 1" w:semiHidden="1" w:unhideWhenUsed="1"/>
@@ -3542,11 +3524,8 @@
     <w:lsdException w:name="Table Contemporary" w:semiHidden="1" w:unhideWhenUsed="1"/>
     <w:lsdException w:name="Table Elegant" w:semiHidden="1" w:unhideWhenUsed="1"/>
     <w:lsdException w:name="Table Professional" w:semiHidden="1" w:unhideWhenUsed="1"/>
-    <w:lsdException w:name="Table Subtle 1" w:semiHidden="1" w:unhideWhenUsed="1"/>
     <w:lsdException w:name="Table Subtle 2" w:semiHidden="1" w:unhideWhenUsed="1"/>
     <w:lsdException w:name="Table Web 1" w:semiHidden="1" w:unhideWhenUsed="1"/>
-    <w:lsdException w:name="Table Web 2" w:semiHidden="1" w:unhideWhenUsed="1"/>
-    <w:lsdException w:name="Table Web 3" w:semiHidden="1" w:unhideWhenUsed="1"/>
     <w:lsdException w:name="Balloon Text" w:semiHidden="1" w:unhideWhenUsed="1"/>
     <w:lsdException w:name="Table Grid" w:uiPriority="39"/>
     <w:lsdException w:name="Table Theme" w:semiHidden="1" w:unhideWhenUsed="1"/>
@@ -3765,6 +3744,11 @@
     <w:lsdException w:name="List Table 5 Dark Accent 6" w:uiPriority="50"/>
     <w:lsdException w:name="List Table 6 Colorful Accent 6" w:uiPriority="51"/>
     <w:lsdException w:name="List Table 7 Colorful Accent 6" w:uiPriority="52"/>
+    <w:lsdException w:name="Mention" w:semiHidden="1" w:unhideWhenUsed="1"/>
+    <w:lsdException w:name="Smart Hyperlink" w:semiHidden="1" w:unhideWhenUsed="1"/>
+    <w:lsdException w:name="Hashtag" w:semiHidden="1" w:unhideWhenUsed="1"/>
+    <w:lsdException w:name="Unresolved Mention" w:semiHidden="1" w:unhideWhenUsed="1"/>
+    <w:lsdException w:name="Smart Link" w:semiHidden="1" w:unhideWhenUsed="1"/>
   </w:latentStyles>
   <w:style w:type="paragraph" w:default="1" w:styleId="Normal">
     <w:name w:val="Normal"/>
@@ -4252,7 +4236,7 @@
 </file>
 
 <file path=customXml/itemProps1.xml><?xml version="1.0" encoding="utf-8"?>
-<ds:datastoreItem xmlns:ds="http://schemas.openxmlformats.org/officeDocument/2006/customXml" ds:itemID="{9A335D7A-1E95-4D51-83C3-C5591B58F61C}">
+<ds:datastoreItem xmlns:ds="http://schemas.openxmlformats.org/officeDocument/2006/customXml" ds:itemID="{24E9BF09-2A3E-4375-9DB8-05C99EAE3A0E}">
   <ds:schemaRefs>
     <ds:schemaRef ds:uri="http://schemas.openxmlformats.org/officeDocument/2006/bibliography"/>
   </ds:schemaRefs>

</xml_diff>